<commit_message>
Mise à jour train
</commit_message>
<xml_diff>
--- a/train/IUT_TD_TP_2015.docx
+++ b/train/IUT_TD_TP_2015.docx
@@ -453,6 +453,7 @@
                                 <w:color w:val="404040" w:themeColor="text1" w:themeTint="BF"/>
                               </w:rPr>
                             </w:pPr>
+                            <w:proofErr w:type="spellStart"/>
                             <w:r>
                               <w:rPr>
                                 <w:smallCaps/>
@@ -460,6 +461,7 @@
                               </w:rPr>
                               <w:t>NAthalie</w:t>
                             </w:r>
+                            <w:proofErr w:type="spellEnd"/>
                           </w:p>
                         </w:tc>
                         <w:tc>
@@ -5050,8 +5052,17 @@
                 <w:smallCaps/>
                 <w:color w:val="404040" w:themeColor="text1" w:themeTint="BF"/>
               </w:rPr>
-              <w:t>td /tp</w:t>
+              <w:t>td /</w:t>
             </w:r>
+            <w:proofErr w:type="spellStart"/>
+            <w:r>
+              <w:rPr>
+                <w:smallCaps/>
+                <w:color w:val="404040" w:themeColor="text1" w:themeTint="BF"/>
+              </w:rPr>
+              <w:t>tp</w:t>
+            </w:r>
+            <w:proofErr w:type="spellEnd"/>
           </w:p>
         </w:tc>
         <w:tc>
@@ -5120,8 +5131,17 @@
                 <w:smallCaps/>
                 <w:color w:val="404040" w:themeColor="text1" w:themeTint="BF"/>
               </w:rPr>
-              <w:t>0 - Github</w:t>
+              <w:t xml:space="preserve">0 - </w:t>
             </w:r>
+            <w:proofErr w:type="spellStart"/>
+            <w:r>
+              <w:rPr>
+                <w:smallCaps/>
+                <w:color w:val="404040" w:themeColor="text1" w:themeTint="BF"/>
+              </w:rPr>
+              <w:t>Github</w:t>
+            </w:r>
+            <w:proofErr w:type="spellEnd"/>
           </w:p>
         </w:tc>
         <w:tc>
@@ -5623,12 +5643,14 @@
       <w:r>
         <w:t xml:space="preserve"> de créer un compte </w:t>
       </w:r>
+      <w:proofErr w:type="spellStart"/>
       <w:r>
         <w:rPr>
           <w:b/>
         </w:rPr>
         <w:t>GitHub</w:t>
       </w:r>
+      <w:proofErr w:type="spellEnd"/>
       <w:r>
         <w:t xml:space="preserve"> (</w:t>
       </w:r>
@@ -5685,12 +5707,14 @@
       <w:r>
         <w:t xml:space="preserve">La documentation de </w:t>
       </w:r>
+      <w:proofErr w:type="spellStart"/>
       <w:r>
         <w:rPr>
           <w:b/>
         </w:rPr>
         <w:t>GitHub</w:t>
       </w:r>
+      <w:proofErr w:type="spellEnd"/>
       <w:r>
         <w:t xml:space="preserve"> est disponible sur </w:t>
       </w:r>
@@ -5750,12 +5774,14 @@
       <w:r>
         <w:t xml:space="preserve"> et </w:t>
       </w:r>
+      <w:proofErr w:type="spellStart"/>
       <w:r>
         <w:rPr>
           <w:i/>
         </w:rPr>
         <w:t>versionné</w:t>
       </w:r>
+      <w:proofErr w:type="spellEnd"/>
       <w:r>
         <w:t xml:space="preserve"> au même titre que vos travaux.</w:t>
       </w:r>
@@ -5774,6 +5800,7 @@
       <w:r>
         <w:t>La hiérarchie de dossiers (</w:t>
       </w:r>
+      <w:proofErr w:type="spellStart"/>
       <w:r>
         <w:rPr>
           <w:i/>
@@ -5786,6 +5813,7 @@
         </w:rPr>
         <w:t>es</w:t>
       </w:r>
+      <w:proofErr w:type="spellEnd"/>
       <w:r>
         <w:t>) devra être la suivante</w:t>
       </w:r>
@@ -5798,12 +5826,14 @@
       <w:r>
         <w:t xml:space="preserve"> cette hiérarchie, il suffira de </w:t>
       </w:r>
+      <w:proofErr w:type="spellStart"/>
       <w:r>
         <w:rPr>
           <w:i/>
         </w:rPr>
         <w:t>versionner</w:t>
       </w:r>
+      <w:proofErr w:type="spellEnd"/>
       <w:r>
         <w:rPr>
           <w:i/>
@@ -5889,6 +5919,7 @@
           </v:rect>
         </w:pict>
       </w:r>
+      <w:proofErr w:type="spellStart"/>
       <w:r>
         <w:rPr>
           <w:b/>
@@ -5896,7 +5927,17 @@
           <w:sz w:val="24"/>
           <w:szCs w:val="24"/>
         </w:rPr>
-        <w:t>Workspace Eclipse</w:t>
+        <w:t>Workspace</w:t>
+      </w:r>
+      <w:proofErr w:type="spellEnd"/>
+      <w:r>
+        <w:rPr>
+          <w:b/>
+          <w:i/>
+          <w:sz w:val="24"/>
+          <w:szCs w:val="24"/>
+        </w:rPr>
+        <w:t xml:space="preserve"> Eclipse</w:t>
       </w:r>
     </w:p>
     <w:p>
@@ -5975,6 +6016,7 @@
       <w:r>
         <w:t xml:space="preserve"> en </w:t>
       </w:r>
+      <w:proofErr w:type="spellStart"/>
       <w:r>
         <w:rPr>
           <w:b/>
@@ -5982,6 +6024,7 @@
         </w:rPr>
         <w:t>JavaDoc</w:t>
       </w:r>
+      <w:proofErr w:type="spellEnd"/>
       <w:r>
         <w:t xml:space="preserve"> et </w:t>
       </w:r>
@@ -6127,6 +6170,7 @@
       <w:r>
         <w:t xml:space="preserve">Tous les TP sont basés sur le même code : chaque TP est donc une amélioration du TP précédent. Sur votre compte </w:t>
       </w:r>
+      <w:proofErr w:type="spellStart"/>
       <w:r>
         <w:rPr>
           <w:b/>
@@ -6134,6 +6178,7 @@
         </w:rPr>
         <w:t>GitHub</w:t>
       </w:r>
+      <w:proofErr w:type="spellEnd"/>
       <w:r>
         <w:t>, il sera inutile de faire un dossier par TP, vous compléterez l’existant</w:t>
       </w:r>
@@ -6301,6 +6346,7 @@
       <w:r>
         <w:t xml:space="preserve">interface </w:t>
       </w:r>
+      <w:proofErr w:type="spellStart"/>
       <w:r>
         <w:rPr>
           <w:b/>
@@ -6308,22 +6354,64 @@
         </w:rPr>
         <w:t>IApplicationLogListener</w:t>
       </w:r>
+      <w:proofErr w:type="spellEnd"/>
       <w:r>
         <w:t xml:space="preserve"> ayant une méthode </w:t>
       </w:r>
-      <w:r>
-        <w:rPr>
-          <w:b/>
-          <w:i/>
-        </w:rPr>
-        <w:t>void newMessage(</w:t>
-      </w:r>
-      <w:r>
-        <w:rPr>
-          <w:b/>
-          <w:i/>
-        </w:rPr>
-        <w:t xml:space="preserve">String level, </w:t>
+      <w:proofErr w:type="spellStart"/>
+      <w:r>
+        <w:rPr>
+          <w:b/>
+          <w:i/>
+        </w:rPr>
+        <w:t>void</w:t>
+      </w:r>
+      <w:proofErr w:type="spellEnd"/>
+      <w:r>
+        <w:rPr>
+          <w:b/>
+          <w:i/>
+        </w:rPr>
+        <w:t xml:space="preserve"> </w:t>
+      </w:r>
+      <w:proofErr w:type="spellStart"/>
+      <w:r>
+        <w:rPr>
+          <w:b/>
+          <w:i/>
+        </w:rPr>
+        <w:t>newMessage</w:t>
+      </w:r>
+      <w:proofErr w:type="spellEnd"/>
+      <w:r>
+        <w:rPr>
+          <w:b/>
+          <w:i/>
+        </w:rPr>
+        <w:t>(</w:t>
+      </w:r>
+      <w:r>
+        <w:rPr>
+          <w:b/>
+          <w:i/>
+        </w:rPr>
+        <w:t xml:space="preserve">String </w:t>
+      </w:r>
+      <w:proofErr w:type="spellStart"/>
+      <w:r>
+        <w:rPr>
+          <w:b/>
+          <w:i/>
+        </w:rPr>
+        <w:t>level</w:t>
+      </w:r>
+      <w:proofErr w:type="spellEnd"/>
+      <w:r>
+        <w:rPr>
+          <w:b/>
+          <w:i/>
+        </w:rPr>
+        <w:t xml:space="preserve">, </w:t>
       </w:r>
       <w:r>
         <w:rPr>
@@ -6347,6 +6435,7 @@
       <w:r>
         <w:t xml:space="preserve"> une interface </w:t>
       </w:r>
+      <w:proofErr w:type="spellStart"/>
       <w:r>
         <w:rPr>
           <w:b/>
@@ -6354,6 +6443,7 @@
         </w:rPr>
         <w:t>IApplicationLog</w:t>
       </w:r>
+      <w:proofErr w:type="spellEnd"/>
       <w:r>
         <w:t xml:space="preserve"> ayant </w:t>
       </w:r>
@@ -6376,12 +6466,37 @@
           <w:i/>
         </w:rPr>
       </w:pPr>
-      <w:r>
-        <w:rPr>
-          <w:b/>
-          <w:i/>
-        </w:rPr>
-        <w:t>void setMessage(String message)</w:t>
+      <w:proofErr w:type="spellStart"/>
+      <w:r>
+        <w:rPr>
+          <w:b/>
+          <w:i/>
+        </w:rPr>
+        <w:t>void</w:t>
+      </w:r>
+      <w:proofErr w:type="spellEnd"/>
+      <w:r>
+        <w:rPr>
+          <w:b/>
+          <w:i/>
+        </w:rPr>
+        <w:t xml:space="preserve"> </w:t>
+      </w:r>
+      <w:proofErr w:type="spellStart"/>
+      <w:r>
+        <w:rPr>
+          <w:b/>
+          <w:i/>
+        </w:rPr>
+        <w:t>setMessage</w:t>
+      </w:r>
+      <w:proofErr w:type="spellEnd"/>
+      <w:r>
+        <w:rPr>
+          <w:b/>
+          <w:i/>
+        </w:rPr>
+        <w:t>(String message)</w:t>
       </w:r>
     </w:p>
     <w:p>
@@ -6397,7 +6512,23 @@
           <w:b/>
           <w:i/>
         </w:rPr>
-        <w:t>String getMessage()</w:t>
+        <w:t xml:space="preserve">String </w:t>
+      </w:r>
+      <w:proofErr w:type="spellStart"/>
+      <w:r>
+        <w:rPr>
+          <w:b/>
+          <w:i/>
+        </w:rPr>
+        <w:t>getMessage</w:t>
+      </w:r>
+      <w:proofErr w:type="spellEnd"/>
+      <w:r>
+        <w:rPr>
+          <w:b/>
+          <w:i/>
+        </w:rPr>
+        <w:t>()</w:t>
       </w:r>
     </w:p>
     <w:p>
@@ -6408,12 +6539,69 @@
           <w:numId w:val="11"/>
         </w:numPr>
       </w:pPr>
-      <w:r>
-        <w:rPr>
-          <w:b/>
-          <w:i/>
-        </w:rPr>
-        <w:t>void addListener(IApplicationLogListener listener)</w:t>
+      <w:proofErr w:type="spellStart"/>
+      <w:r>
+        <w:rPr>
+          <w:b/>
+          <w:i/>
+        </w:rPr>
+        <w:t>void</w:t>
+      </w:r>
+      <w:proofErr w:type="spellEnd"/>
+      <w:r>
+        <w:rPr>
+          <w:b/>
+          <w:i/>
+        </w:rPr>
+        <w:t xml:space="preserve"> </w:t>
+      </w:r>
+      <w:proofErr w:type="spellStart"/>
+      <w:r>
+        <w:rPr>
+          <w:b/>
+          <w:i/>
+        </w:rPr>
+        <w:t>addListener</w:t>
+      </w:r>
+      <w:proofErr w:type="spellEnd"/>
+      <w:r>
+        <w:rPr>
+          <w:b/>
+          <w:i/>
+        </w:rPr>
+        <w:t>(</w:t>
+      </w:r>
+      <w:proofErr w:type="spellStart"/>
+      <w:r>
+        <w:rPr>
+          <w:b/>
+          <w:i/>
+        </w:rPr>
+        <w:t>IApplicationLogListener</w:t>
+      </w:r>
+      <w:proofErr w:type="spellEnd"/>
+      <w:r>
+        <w:rPr>
+          <w:b/>
+          <w:i/>
+        </w:rPr>
+        <w:t xml:space="preserve"> </w:t>
+      </w:r>
+      <w:proofErr w:type="spellStart"/>
+      <w:r>
+        <w:rPr>
+          <w:b/>
+          <w:i/>
+        </w:rPr>
+        <w:t>listener</w:t>
+      </w:r>
+      <w:proofErr w:type="spellEnd"/>
+      <w:r>
+        <w:rPr>
+          <w:b/>
+          <w:i/>
+        </w:rPr>
+        <w:t>)</w:t>
       </w:r>
     </w:p>
     <w:p>
@@ -6424,12 +6612,37 @@
           <w:numId w:val="11"/>
         </w:numPr>
       </w:pPr>
-      <w:r>
-        <w:rPr>
-          <w:b/>
-          <w:i/>
-        </w:rPr>
-        <w:t>IApplicationLogListener[] getpplicationLogListeners() </w:t>
+      <w:proofErr w:type="spellStart"/>
+      <w:r>
+        <w:rPr>
+          <w:b/>
+          <w:i/>
+        </w:rPr>
+        <w:t>IApplicationLogListener</w:t>
+      </w:r>
+      <w:proofErr w:type="spellEnd"/>
+      <w:r>
+        <w:rPr>
+          <w:b/>
+          <w:i/>
+        </w:rPr>
+        <w:t xml:space="preserve">[] </w:t>
+      </w:r>
+      <w:proofErr w:type="spellStart"/>
+      <w:r>
+        <w:rPr>
+          <w:b/>
+          <w:i/>
+        </w:rPr>
+        <w:t>getpplicationLogListeners</w:t>
+      </w:r>
+      <w:proofErr w:type="spellEnd"/>
+      <w:r>
+        <w:rPr>
+          <w:b/>
+          <w:i/>
+        </w:rPr>
+        <w:t>() </w:t>
       </w:r>
     </w:p>
     <w:p>
@@ -6458,6 +6671,7 @@
       <w:r>
         <w:t xml:space="preserve"> classe </w:t>
       </w:r>
+      <w:proofErr w:type="spellStart"/>
       <w:r>
         <w:rPr>
           <w:b/>
@@ -6472,9 +6686,11 @@
         </w:rPr>
         <w:t>ApplicationLog</w:t>
       </w:r>
+      <w:proofErr w:type="spellEnd"/>
       <w:r>
         <w:t xml:space="preserve"> implémentant l’interface </w:t>
       </w:r>
+      <w:proofErr w:type="spellStart"/>
       <w:r>
         <w:rPr>
           <w:b/>
@@ -6482,6 +6698,7 @@
         </w:rPr>
         <w:t>IApplicationLog</w:t>
       </w:r>
+      <w:proofErr w:type="spellEnd"/>
     </w:p>
     <w:p>
       <w:pPr>
@@ -6494,6 +6711,7 @@
       <w:r>
         <w:t xml:space="preserve">La méthode </w:t>
       </w:r>
+      <w:proofErr w:type="spellStart"/>
       <w:r>
         <w:rPr>
           <w:b/>
@@ -6501,6 +6719,7 @@
         </w:rPr>
         <w:t>setMessage</w:t>
       </w:r>
+      <w:proofErr w:type="spellEnd"/>
       <w:r>
         <w:t xml:space="preserve"> sera abstraite</w:t>
       </w:r>
@@ -6516,6 +6735,7 @@
       <w:r>
         <w:t xml:space="preserve">Cette classe devra contenir un tableau de </w:t>
       </w:r>
+      <w:proofErr w:type="spellStart"/>
       <w:r>
         <w:rPr>
           <w:b/>
@@ -6523,6 +6743,7 @@
         </w:rPr>
         <w:t>IApplicationLogListener</w:t>
       </w:r>
+      <w:proofErr w:type="spellEnd"/>
       <w:r>
         <w:rPr>
           <w:b/>
@@ -6557,13 +6778,47 @@
       <w:r>
         <w:t xml:space="preserve"> </w:t>
       </w:r>
-      <w:r>
-        <w:rPr>
-          <w:b/>
-          <w:i/>
-        </w:rPr>
-        <w:t>ApplicationErrorLog, ApplicationWarningsLog, ApplicationInfoLog</w:t>
-      </w:r>
+      <w:proofErr w:type="spellStart"/>
+      <w:r>
+        <w:rPr>
+          <w:b/>
+          <w:i/>
+        </w:rPr>
+        <w:t>ApplicationErrorLog</w:t>
+      </w:r>
+      <w:proofErr w:type="spellEnd"/>
+      <w:r>
+        <w:rPr>
+          <w:b/>
+          <w:i/>
+        </w:rPr>
+        <w:t xml:space="preserve">, </w:t>
+      </w:r>
+      <w:proofErr w:type="spellStart"/>
+      <w:r>
+        <w:rPr>
+          <w:b/>
+          <w:i/>
+        </w:rPr>
+        <w:t>ApplicationWarningsLog</w:t>
+      </w:r>
+      <w:proofErr w:type="spellEnd"/>
+      <w:r>
+        <w:rPr>
+          <w:b/>
+          <w:i/>
+        </w:rPr>
+        <w:t xml:space="preserve">, </w:t>
+      </w:r>
+      <w:proofErr w:type="spellStart"/>
+      <w:r>
+        <w:rPr>
+          <w:b/>
+          <w:i/>
+        </w:rPr>
+        <w:t>ApplicationInfoLog</w:t>
+      </w:r>
+      <w:proofErr w:type="spellEnd"/>
       <w:r>
         <w:t xml:space="preserve"> </w:t>
       </w:r>
@@ -6573,6 +6828,7 @@
       <w:r>
         <w:t xml:space="preserve"> </w:t>
       </w:r>
+      <w:proofErr w:type="spellStart"/>
       <w:r>
         <w:rPr>
           <w:b/>
@@ -6587,6 +6843,7 @@
         </w:rPr>
         <w:t>ApplicationLog</w:t>
       </w:r>
+      <w:proofErr w:type="spellEnd"/>
       <w:r>
         <w:rPr>
           <w:b/>
@@ -6606,6 +6863,7 @@
       <w:r>
         <w:t xml:space="preserve">Ces classes devront contenir un tableau de </w:t>
       </w:r>
+      <w:proofErr w:type="spellStart"/>
       <w:r>
         <w:rPr>
           <w:b/>
@@ -6613,6 +6871,7 @@
         </w:rPr>
         <w:t>IApplicationLogListener</w:t>
       </w:r>
+      <w:proofErr w:type="spellEnd"/>
       <w:r>
         <w:rPr>
           <w:b/>
@@ -6635,6 +6894,7 @@
       <w:r>
         <w:t xml:space="preserve">La méthode </w:t>
       </w:r>
+      <w:proofErr w:type="spellStart"/>
       <w:r>
         <w:rPr>
           <w:b/>
@@ -6642,9 +6902,11 @@
         </w:rPr>
         <w:t>setMessage</w:t>
       </w:r>
+      <w:proofErr w:type="spellEnd"/>
       <w:r>
         <w:t xml:space="preserve"> doit appeler la méthode </w:t>
       </w:r>
+      <w:proofErr w:type="spellStart"/>
       <w:r>
         <w:rPr>
           <w:b/>
@@ -6652,9 +6914,11 @@
         </w:rPr>
         <w:t>newMessage</w:t>
       </w:r>
+      <w:proofErr w:type="spellEnd"/>
       <w:r>
         <w:t xml:space="preserve"> de chaque élément du tableau de </w:t>
       </w:r>
+      <w:proofErr w:type="spellStart"/>
       <w:r>
         <w:rPr>
           <w:b/>
@@ -6662,6 +6926,7 @@
         </w:rPr>
         <w:t>IApplicationLogListener</w:t>
       </w:r>
+      <w:proofErr w:type="spellEnd"/>
       <w:r>
         <w:t xml:space="preserve"> et </w:t>
       </w:r>
@@ -6692,6 +6957,7 @@
       <w:r>
         <w:t xml:space="preserve"> boîte de dialogue abstraite </w:t>
       </w:r>
+      <w:proofErr w:type="spellStart"/>
       <w:r>
         <w:rPr>
           <w:b/>
@@ -6699,12 +6965,14 @@
         </w:rPr>
         <w:t>AbstractApplicationMessageDialog</w:t>
       </w:r>
+      <w:proofErr w:type="spellEnd"/>
       <w:r>
         <w:t xml:space="preserve"> </w:t>
       </w:r>
       <w:r>
         <w:t xml:space="preserve">implémentant l’interface </w:t>
       </w:r>
+      <w:proofErr w:type="spellStart"/>
       <w:r>
         <w:rPr>
           <w:b/>
@@ -6712,6 +6980,7 @@
         </w:rPr>
         <w:t>IApplicationLogListener</w:t>
       </w:r>
+      <w:proofErr w:type="spellEnd"/>
     </w:p>
     <w:p>
       <w:pPr>
@@ -6724,12 +6993,37 @@
       <w:r>
         <w:t xml:space="preserve">ajouter une méthode abstraite </w:t>
       </w:r>
-      <w:r>
-        <w:rPr>
-          <w:b/>
-          <w:i/>
-        </w:rPr>
-        <w:t>void showMessage( )</w:t>
+      <w:proofErr w:type="spellStart"/>
+      <w:r>
+        <w:rPr>
+          <w:b/>
+          <w:i/>
+        </w:rPr>
+        <w:t>void</w:t>
+      </w:r>
+      <w:proofErr w:type="spellEnd"/>
+      <w:r>
+        <w:rPr>
+          <w:b/>
+          <w:i/>
+        </w:rPr>
+        <w:t xml:space="preserve"> </w:t>
+      </w:r>
+      <w:proofErr w:type="spellStart"/>
+      <w:r>
+        <w:rPr>
+          <w:b/>
+          <w:i/>
+        </w:rPr>
+        <w:t>showMessage</w:t>
+      </w:r>
+      <w:proofErr w:type="spellEnd"/>
+      <w:r>
+        <w:rPr>
+          <w:b/>
+          <w:i/>
+        </w:rPr>
+        <w:t>( )</w:t>
       </w:r>
       <w:r>
         <w:t xml:space="preserve">, cette méthode doit être accessible par les classe filles seulement. </w:t>
@@ -6746,13 +7040,15 @@
       <w:r>
         <w:t xml:space="preserve">la méthode </w:t>
       </w:r>
-      <w:r>
-        <w:rPr>
-          <w:b/>
-          <w:i/>
-        </w:rPr>
-        <w:t>void newMessage(String message)</w:t>
-      </w:r>
+      <w:proofErr w:type="spellStart"/>
+      <w:r>
+        <w:rPr>
+          <w:b/>
+          <w:i/>
+        </w:rPr>
+        <w:t>void</w:t>
+      </w:r>
+      <w:proofErr w:type="spellEnd"/>
       <w:r>
         <w:rPr>
           <w:b/>
@@ -6760,15 +7056,47 @@
         </w:rPr>
         <w:t xml:space="preserve"> </w:t>
       </w:r>
+      <w:proofErr w:type="spellStart"/>
+      <w:r>
+        <w:rPr>
+          <w:b/>
+          <w:i/>
+        </w:rPr>
+        <w:t>newMessage</w:t>
+      </w:r>
+      <w:proofErr w:type="spellEnd"/>
+      <w:r>
+        <w:rPr>
+          <w:b/>
+          <w:i/>
+        </w:rPr>
+        <w:t>(String message)</w:t>
+      </w:r>
+      <w:r>
+        <w:rPr>
+          <w:b/>
+          <w:i/>
+        </w:rPr>
+        <w:t xml:space="preserve"> </w:t>
+      </w:r>
       <w:r>
         <w:t xml:space="preserve">doit appeler la méthode </w:t>
       </w:r>
-      <w:r>
-        <w:rPr>
-          <w:b/>
-          <w:i/>
-        </w:rPr>
-        <w:t>showMessage( )</w:t>
+      <w:proofErr w:type="spellStart"/>
+      <w:r>
+        <w:rPr>
+          <w:b/>
+          <w:i/>
+        </w:rPr>
+        <w:t>showMessage</w:t>
+      </w:r>
+      <w:proofErr w:type="spellEnd"/>
+      <w:r>
+        <w:rPr>
+          <w:b/>
+          <w:i/>
+        </w:rPr>
+        <w:t>( )</w:t>
       </w:r>
     </w:p>
     <w:p>
@@ -6791,6 +7119,7 @@
       <w:r>
         <w:t xml:space="preserve">3 boites de dialogue dérivant de </w:t>
       </w:r>
+      <w:proofErr w:type="spellStart"/>
       <w:r>
         <w:rPr>
           <w:b/>
@@ -6798,6 +7127,7 @@
         </w:rPr>
         <w:t>AbstractApplicationMessageDialog</w:t>
       </w:r>
+      <w:proofErr w:type="spellEnd"/>
       <w:r>
         <w:rPr>
           <w:b/>
@@ -6821,6 +7151,7 @@
           <w:i/>
         </w:rPr>
       </w:pPr>
+      <w:proofErr w:type="spellStart"/>
       <w:r>
         <w:rPr>
           <w:b/>
@@ -6833,7 +7164,15 @@
           <w:b/>
           <w:i/>
         </w:rPr>
-        <w:t>Dialog </w:t>
+        <w:t>Dialog</w:t>
+      </w:r>
+      <w:proofErr w:type="spellEnd"/>
+      <w:r>
+        <w:rPr>
+          <w:b/>
+          <w:i/>
+        </w:rPr>
+        <w:t> </w:t>
       </w:r>
       <w:r>
         <w:rPr>
@@ -6865,6 +7204,7 @@
           <w:i/>
         </w:rPr>
       </w:pPr>
+      <w:proofErr w:type="spellStart"/>
       <w:r>
         <w:rPr>
           <w:b/>
@@ -6879,6 +7219,7 @@
         </w:rPr>
         <w:t>Dialog</w:t>
       </w:r>
+      <w:proofErr w:type="spellEnd"/>
       <w:r>
         <w:t>, affichant un avertissement</w:t>
       </w:r>
@@ -6895,6 +7236,7 @@
           <w:i/>
         </w:rPr>
       </w:pPr>
+      <w:proofErr w:type="spellStart"/>
       <w:r>
         <w:rPr>
           <w:b/>
@@ -6909,6 +7251,7 @@
         </w:rPr>
         <w:t>Dialog</w:t>
       </w:r>
+      <w:proofErr w:type="spellEnd"/>
       <w:r>
         <w:t>, affichant un message</w:t>
       </w:r>
@@ -6941,6 +7284,7 @@
       <w:r>
         <w:t xml:space="preserve"> </w:t>
       </w:r>
+      <w:proofErr w:type="spellStart"/>
       <w:r>
         <w:rPr>
           <w:b/>
@@ -6948,6 +7292,7 @@
         </w:rPr>
         <w:t>ApplicationLogs</w:t>
       </w:r>
+      <w:proofErr w:type="spellEnd"/>
     </w:p>
     <w:p>
       <w:pPr>
@@ -6960,6 +7305,7 @@
       <w:r>
         <w:t xml:space="preserve">La classe </w:t>
       </w:r>
+      <w:proofErr w:type="spellStart"/>
       <w:r>
         <w:rPr>
           <w:b/>
@@ -6967,6 +7313,7 @@
         </w:rPr>
         <w:t>ApplicationLogs</w:t>
       </w:r>
+      <w:proofErr w:type="spellEnd"/>
       <w:r>
         <w:rPr>
           <w:b/>
@@ -6980,6 +7327,7 @@
       <w:r>
         <w:t xml:space="preserve"> de </w:t>
       </w:r>
+      <w:proofErr w:type="spellStart"/>
       <w:r>
         <w:rPr>
           <w:b/>
@@ -6987,6 +7335,7 @@
         </w:rPr>
         <w:t>IApplicationLog</w:t>
       </w:r>
+      <w:proofErr w:type="spellEnd"/>
     </w:p>
     <w:p>
       <w:pPr>
@@ -7021,12 +7370,29 @@
           <w:i/>
         </w:rPr>
       </w:pPr>
-      <w:r>
-        <w:rPr>
-          <w:b/>
-          <w:i/>
-        </w:rPr>
-        <w:t>ArrayList&lt;IApplication</w:t>
+      <w:proofErr w:type="spellStart"/>
+      <w:r>
+        <w:rPr>
+          <w:b/>
+          <w:i/>
+        </w:rPr>
+        <w:t>ArrayList</w:t>
+      </w:r>
+      <w:proofErr w:type="spellEnd"/>
+      <w:r>
+        <w:rPr>
+          <w:b/>
+          <w:i/>
+        </w:rPr>
+        <w:t>&lt;</w:t>
+      </w:r>
+      <w:proofErr w:type="spellStart"/>
+      <w:r>
+        <w:rPr>
+          <w:b/>
+          <w:i/>
+        </w:rPr>
+        <w:t>IApplication</w:t>
       </w:r>
       <w:r>
         <w:rPr>
@@ -7035,12 +7401,29 @@
         </w:rPr>
         <w:t>Log</w:t>
       </w:r>
-      <w:r>
-        <w:rPr>
-          <w:b/>
-          <w:i/>
-        </w:rPr>
-        <w:t>&gt; getErrors(),</w:t>
+      <w:proofErr w:type="spellEnd"/>
+      <w:r>
+        <w:rPr>
+          <w:b/>
+          <w:i/>
+        </w:rPr>
+        <w:t xml:space="preserve">&gt; </w:t>
+      </w:r>
+      <w:proofErr w:type="spellStart"/>
+      <w:r>
+        <w:rPr>
+          <w:b/>
+          <w:i/>
+        </w:rPr>
+        <w:t>getErrors</w:t>
+      </w:r>
+      <w:proofErr w:type="spellEnd"/>
+      <w:r>
+        <w:rPr>
+          <w:b/>
+          <w:i/>
+        </w:rPr>
+        <w:t>(),</w:t>
       </w:r>
     </w:p>
     <w:p>
@@ -7055,12 +7438,29 @@
           <w:i/>
         </w:rPr>
       </w:pPr>
-      <w:r>
-        <w:rPr>
-          <w:b/>
-          <w:i/>
-        </w:rPr>
-        <w:t>ArrayList&lt;IApplication</w:t>
+      <w:proofErr w:type="spellStart"/>
+      <w:r>
+        <w:rPr>
+          <w:b/>
+          <w:i/>
+        </w:rPr>
+        <w:t>ArrayList</w:t>
+      </w:r>
+      <w:proofErr w:type="spellEnd"/>
+      <w:r>
+        <w:rPr>
+          <w:b/>
+          <w:i/>
+        </w:rPr>
+        <w:t>&lt;</w:t>
+      </w:r>
+      <w:proofErr w:type="spellStart"/>
+      <w:r>
+        <w:rPr>
+          <w:b/>
+          <w:i/>
+        </w:rPr>
+        <w:t>IApplication</w:t>
       </w:r>
       <w:r>
         <w:rPr>
@@ -7069,12 +7469,29 @@
         </w:rPr>
         <w:t>Log</w:t>
       </w:r>
-      <w:r>
-        <w:rPr>
-          <w:b/>
-          <w:i/>
-        </w:rPr>
-        <w:t>&gt; getWarnings(),</w:t>
+      <w:proofErr w:type="spellEnd"/>
+      <w:r>
+        <w:rPr>
+          <w:b/>
+          <w:i/>
+        </w:rPr>
+        <w:t xml:space="preserve">&gt; </w:t>
+      </w:r>
+      <w:proofErr w:type="spellStart"/>
+      <w:r>
+        <w:rPr>
+          <w:b/>
+          <w:i/>
+        </w:rPr>
+        <w:t>getWarnings</w:t>
+      </w:r>
+      <w:proofErr w:type="spellEnd"/>
+      <w:r>
+        <w:rPr>
+          <w:b/>
+          <w:i/>
+        </w:rPr>
+        <w:t>(),</w:t>
       </w:r>
     </w:p>
     <w:p>
@@ -7089,12 +7506,29 @@
           <w:i/>
         </w:rPr>
       </w:pPr>
-      <w:r>
-        <w:rPr>
-          <w:b/>
-          <w:i/>
-        </w:rPr>
-        <w:t>ArrayList&lt;IApplication</w:t>
+      <w:proofErr w:type="spellStart"/>
+      <w:r>
+        <w:rPr>
+          <w:b/>
+          <w:i/>
+        </w:rPr>
+        <w:t>ArrayList</w:t>
+      </w:r>
+      <w:proofErr w:type="spellEnd"/>
+      <w:r>
+        <w:rPr>
+          <w:b/>
+          <w:i/>
+        </w:rPr>
+        <w:t>&lt;</w:t>
+      </w:r>
+      <w:proofErr w:type="spellStart"/>
+      <w:r>
+        <w:rPr>
+          <w:b/>
+          <w:i/>
+        </w:rPr>
+        <w:t>IApplication</w:t>
       </w:r>
       <w:r>
         <w:rPr>
@@ -7103,12 +7537,29 @@
         </w:rPr>
         <w:t>Log</w:t>
       </w:r>
-      <w:r>
-        <w:rPr>
-          <w:b/>
-          <w:i/>
-        </w:rPr>
-        <w:t>&gt; getInfos()</w:t>
+      <w:proofErr w:type="spellEnd"/>
+      <w:r>
+        <w:rPr>
+          <w:b/>
+          <w:i/>
+        </w:rPr>
+        <w:t xml:space="preserve">&gt; </w:t>
+      </w:r>
+      <w:proofErr w:type="spellStart"/>
+      <w:r>
+        <w:rPr>
+          <w:b/>
+          <w:i/>
+        </w:rPr>
+        <w:t>getInfos</w:t>
+      </w:r>
+      <w:proofErr w:type="spellEnd"/>
+      <w:r>
+        <w:rPr>
+          <w:b/>
+          <w:i/>
+        </w:rPr>
+        <w:t>()</w:t>
       </w:r>
     </w:p>
     <w:p/>
@@ -7133,11 +7584,16 @@
         <w:t>GUI</w:t>
       </w:r>
       <w:r>
-        <w:t xml:space="preserve"> – Visualisation de Widget</w:t>
+        <w:t xml:space="preserve"> – Visualisation de </w:t>
+      </w:r>
+      <w:proofErr w:type="spellStart"/>
+      <w:r>
+        <w:t>Widget</w:t>
       </w:r>
       <w:r>
         <w:t>s</w:t>
       </w:r>
+      <w:proofErr w:type="spellEnd"/>
       <w:r>
         <w:t xml:space="preserve"> sous forme de table</w:t>
       </w:r>
@@ -7157,13 +7613,63 @@
       <w:r>
         <w:t xml:space="preserve">Implémenter 3 vues (Mois / Semaine / Jour) : classes </w:t>
       </w:r>
-      <w:r>
-        <w:rPr>
-          <w:b/>
-          <w:i/>
-        </w:rPr>
-        <w:t>EventPanel, MonthPanel, WeekPanel, DayPanel</w:t>
-      </w:r>
+      <w:proofErr w:type="spellStart"/>
+      <w:r>
+        <w:rPr>
+          <w:b/>
+          <w:i/>
+        </w:rPr>
+        <w:t>EventPanel</w:t>
+      </w:r>
+      <w:proofErr w:type="spellEnd"/>
+      <w:r>
+        <w:rPr>
+          <w:b/>
+          <w:i/>
+        </w:rPr>
+        <w:t xml:space="preserve">, </w:t>
+      </w:r>
+      <w:proofErr w:type="spellStart"/>
+      <w:r>
+        <w:rPr>
+          <w:b/>
+          <w:i/>
+        </w:rPr>
+        <w:t>MonthPanel</w:t>
+      </w:r>
+      <w:proofErr w:type="spellEnd"/>
+      <w:r>
+        <w:rPr>
+          <w:b/>
+          <w:i/>
+        </w:rPr>
+        <w:t xml:space="preserve">, </w:t>
+      </w:r>
+      <w:proofErr w:type="spellStart"/>
+      <w:r>
+        <w:rPr>
+          <w:b/>
+          <w:i/>
+        </w:rPr>
+        <w:t>WeekPanel</w:t>
+      </w:r>
+      <w:proofErr w:type="spellEnd"/>
+      <w:r>
+        <w:rPr>
+          <w:b/>
+          <w:i/>
+        </w:rPr>
+        <w:t xml:space="preserve">, </w:t>
+      </w:r>
+      <w:proofErr w:type="spellStart"/>
+      <w:r>
+        <w:rPr>
+          <w:b/>
+          <w:i/>
+        </w:rPr>
+        <w:t>DayPanel</w:t>
+      </w:r>
+      <w:proofErr w:type="spellEnd"/>
     </w:p>
     <w:p>
       <w:pPr>
@@ -7176,15 +7682,24 @@
       <w:r>
         <w:t xml:space="preserve">Trouver un </w:t>
       </w:r>
-      <w:r>
-        <w:rPr>
-          <w:i/>
-        </w:rPr>
-        <w:t xml:space="preserve">Layout </w:t>
+      <w:proofErr w:type="spellStart"/>
+      <w:r>
+        <w:rPr>
+          <w:i/>
+        </w:rPr>
+        <w:t>Layout</w:t>
+      </w:r>
+      <w:proofErr w:type="spellEnd"/>
+      <w:r>
+        <w:rPr>
+          <w:i/>
+        </w:rPr>
+        <w:t xml:space="preserve"> </w:t>
       </w:r>
       <w:r>
         <w:t xml:space="preserve">permettant de superposer ces trois vues : classe </w:t>
       </w:r>
+      <w:proofErr w:type="spellStart"/>
       <w:r>
         <w:rPr>
           <w:b/>
@@ -7192,6 +7707,7 @@
         </w:rPr>
         <w:t>SchedulerFrame</w:t>
       </w:r>
+      <w:proofErr w:type="spellEnd"/>
     </w:p>
     <w:p>
       <w:pPr>
@@ -7204,6 +7720,7 @@
       <w:r>
         <w:t xml:space="preserve">Créer une </w:t>
       </w:r>
+      <w:proofErr w:type="spellStart"/>
       <w:r>
         <w:rPr>
           <w:b/>
@@ -7211,6 +7728,7 @@
         </w:rPr>
         <w:t>Factory</w:t>
       </w:r>
+      <w:proofErr w:type="spellEnd"/>
       <w:r>
         <w:rPr>
           <w:b/>
@@ -7226,8 +7744,17 @@
           <w:b/>
           <w:i/>
         </w:rPr>
-        <w:t xml:space="preserve"> AgendaPanelFactory</w:t>
-      </w:r>
+        <w:t xml:space="preserve"> </w:t>
+      </w:r>
+      <w:proofErr w:type="spellStart"/>
+      <w:r>
+        <w:rPr>
+          <w:b/>
+          <w:i/>
+        </w:rPr>
+        <w:t>AgendaPanelFactory</w:t>
+      </w:r>
+      <w:proofErr w:type="spellEnd"/>
       <w:r>
         <w:t>)</w:t>
       </w:r>
@@ -7241,13 +7768,47 @@
       <w:r>
         <w:t xml:space="preserve">permettant de gérer les trois classes  </w:t>
       </w:r>
-      <w:r>
-        <w:rPr>
-          <w:b/>
-          <w:i/>
-        </w:rPr>
-        <w:t>MonthPanel, WeekPanel, DayPanel</w:t>
-      </w:r>
+      <w:proofErr w:type="spellStart"/>
+      <w:r>
+        <w:rPr>
+          <w:b/>
+          <w:i/>
+        </w:rPr>
+        <w:t>MonthPanel</w:t>
+      </w:r>
+      <w:proofErr w:type="spellEnd"/>
+      <w:r>
+        <w:rPr>
+          <w:b/>
+          <w:i/>
+        </w:rPr>
+        <w:t xml:space="preserve">, </w:t>
+      </w:r>
+      <w:proofErr w:type="spellStart"/>
+      <w:r>
+        <w:rPr>
+          <w:b/>
+          <w:i/>
+        </w:rPr>
+        <w:t>WeekPanel</w:t>
+      </w:r>
+      <w:proofErr w:type="spellEnd"/>
+      <w:r>
+        <w:rPr>
+          <w:b/>
+          <w:i/>
+        </w:rPr>
+        <w:t xml:space="preserve">, </w:t>
+      </w:r>
+      <w:proofErr w:type="spellStart"/>
+      <w:r>
+        <w:rPr>
+          <w:b/>
+          <w:i/>
+        </w:rPr>
+        <w:t>DayPanel</w:t>
+      </w:r>
+      <w:proofErr w:type="spellEnd"/>
     </w:p>
     <w:p>
       <w:pPr>
@@ -7266,13 +7827,47 @@
       <w:r>
         <w:t xml:space="preserve">ant de gérer les vues </w:t>
       </w:r>
-      <w:r>
-        <w:rPr>
-          <w:b/>
-          <w:i/>
-        </w:rPr>
-        <w:t>MonthPanel, WeekPanel, DayPanel</w:t>
-      </w:r>
+      <w:proofErr w:type="spellStart"/>
+      <w:r>
+        <w:rPr>
+          <w:b/>
+          <w:i/>
+        </w:rPr>
+        <w:t>MonthPanel</w:t>
+      </w:r>
+      <w:proofErr w:type="spellEnd"/>
+      <w:r>
+        <w:rPr>
+          <w:b/>
+          <w:i/>
+        </w:rPr>
+        <w:t xml:space="preserve">, </w:t>
+      </w:r>
+      <w:proofErr w:type="spellStart"/>
+      <w:r>
+        <w:rPr>
+          <w:b/>
+          <w:i/>
+        </w:rPr>
+        <w:t>WeekPanel</w:t>
+      </w:r>
+      <w:proofErr w:type="spellEnd"/>
+      <w:r>
+        <w:rPr>
+          <w:b/>
+          <w:i/>
+        </w:rPr>
+        <w:t xml:space="preserve">, </w:t>
+      </w:r>
+      <w:proofErr w:type="spellStart"/>
+      <w:r>
+        <w:rPr>
+          <w:b/>
+          <w:i/>
+        </w:rPr>
+        <w:t>DayPanel</w:t>
+      </w:r>
+      <w:proofErr w:type="spellEnd"/>
       <w:r>
         <w:rPr>
           <w:b/>
@@ -7283,6 +7878,7 @@
       <w:r>
         <w:t>en cliquant sur un bouton ‘</w:t>
       </w:r>
+      <w:proofErr w:type="spellStart"/>
       <w:r>
         <w:rPr>
           <w:b/>
@@ -7290,6 +7886,7 @@
         </w:rPr>
         <w:t>next</w:t>
       </w:r>
+      <w:proofErr w:type="spellEnd"/>
       <w:r>
         <w:t>’ nous devons pouvoir voyager entre les vues</w:t>
       </w:r>
@@ -7317,6 +7914,7 @@
       <w:r>
         <w:t xml:space="preserve">Operateur </w:t>
       </w:r>
+      <w:proofErr w:type="spellStart"/>
       <w:r>
         <w:rPr>
           <w:b/>
@@ -7324,6 +7922,7 @@
         </w:rPr>
         <w:t>instanceof</w:t>
       </w:r>
+      <w:proofErr w:type="spellEnd"/>
     </w:p>
     <w:p>
       <w:pPr>
@@ -7338,12 +7937,21 @@
           <w:u w:val="none"/>
         </w:rPr>
       </w:pPr>
-      <w:r>
-        <w:rPr>
-          <w:b/>
-          <w:i/>
-        </w:rPr>
-        <w:t>JOptionPane </w:t>
+      <w:proofErr w:type="spellStart"/>
+      <w:r>
+        <w:rPr>
+          <w:b/>
+          <w:i/>
+        </w:rPr>
+        <w:t>JOptionPane</w:t>
+      </w:r>
+      <w:proofErr w:type="spellEnd"/>
+      <w:r>
+        <w:rPr>
+          <w:b/>
+          <w:i/>
+        </w:rPr>
+        <w:t> </w:t>
       </w:r>
       <w:r>
         <w:t xml:space="preserve">: </w:t>
@@ -7628,6 +8236,7 @@
       <w:r>
         <w:t xml:space="preserve">exceptions : créer une classe </w:t>
       </w:r>
+      <w:proofErr w:type="spellStart"/>
       <w:r>
         <w:rPr>
           <w:b/>
@@ -7635,26 +8244,46 @@
         </w:rPr>
         <w:t>IUTException</w:t>
       </w:r>
+      <w:proofErr w:type="spellEnd"/>
       <w:r>
         <w:t xml:space="preserve"> de laquelle dériveront toutes vos futures classes d’exception. </w:t>
       </w:r>
-      <w:r>
-        <w:rPr>
-          <w:b/>
-          <w:i/>
-        </w:rPr>
-        <w:t xml:space="preserve">IUTException </w:t>
-      </w:r>
-      <w:r>
-        <w:t xml:space="preserve">devra pouvoir ‘logger’ les erreurs : en vous appuyant sur la classe de Session pour initialiser le </w:t>
-      </w:r>
-      <w:r>
-        <w:rPr>
-          <w:b/>
-          <w:i/>
-        </w:rPr>
+      <w:proofErr w:type="spellStart"/>
+      <w:r>
+        <w:rPr>
+          <w:b/>
+          <w:i/>
+        </w:rPr>
+        <w:t>IUTException</w:t>
+      </w:r>
+      <w:proofErr w:type="spellEnd"/>
+      <w:r>
+        <w:rPr>
+          <w:b/>
+          <w:i/>
+        </w:rPr>
+        <w:t xml:space="preserve"> </w:t>
+      </w:r>
+      <w:r>
+        <w:t>devra pouvoir ‘</w:t>
+      </w:r>
+      <w:proofErr w:type="spellStart"/>
+      <w:r>
         <w:t>logger</w:t>
       </w:r>
+      <w:proofErr w:type="spellEnd"/>
+      <w:r>
+        <w:t xml:space="preserve">’ les erreurs : en vous appuyant sur la classe de Session pour initialiser le </w:t>
+      </w:r>
+      <w:proofErr w:type="spellStart"/>
+      <w:r>
+        <w:rPr>
+          <w:b/>
+          <w:i/>
+        </w:rPr>
+        <w:t>logger</w:t>
+      </w:r>
+      <w:proofErr w:type="spellEnd"/>
       <w:r>
         <w:t>.</w:t>
       </w:r>
@@ -7674,16 +8303,51 @@
       <w:r>
         <w:t xml:space="preserve">Dans le TP1, nous avons créé les classes </w:t>
       </w:r>
-      <w:r>
-        <w:rPr>
-          <w:b/>
-          <w:i/>
-        </w:rPr>
-        <w:t>ApplicationErrorLog, ApplicationWarningsLog, ApplicationInfoLog</w:t>
-      </w:r>
+      <w:proofErr w:type="spellStart"/>
+      <w:r>
+        <w:rPr>
+          <w:b/>
+          <w:i/>
+        </w:rPr>
+        <w:t>ApplicationErrorLog</w:t>
+      </w:r>
+      <w:proofErr w:type="spellEnd"/>
+      <w:r>
+        <w:rPr>
+          <w:b/>
+          <w:i/>
+        </w:rPr>
+        <w:t xml:space="preserve">, </w:t>
+      </w:r>
+      <w:proofErr w:type="spellStart"/>
+      <w:r>
+        <w:rPr>
+          <w:b/>
+          <w:i/>
+        </w:rPr>
+        <w:t>ApplicationWarningsLog</w:t>
+      </w:r>
+      <w:proofErr w:type="spellEnd"/>
+      <w:r>
+        <w:rPr>
+          <w:b/>
+          <w:i/>
+        </w:rPr>
+        <w:t xml:space="preserve">, </w:t>
+      </w:r>
+      <w:proofErr w:type="spellStart"/>
+      <w:r>
+        <w:rPr>
+          <w:b/>
+          <w:i/>
+        </w:rPr>
+        <w:t>ApplicationInfoLog</w:t>
+      </w:r>
+      <w:proofErr w:type="spellEnd"/>
       <w:r>
         <w:t xml:space="preserve"> permettant une gestion avancée des erreurs utilisant des </w:t>
       </w:r>
+      <w:proofErr w:type="spellStart"/>
       <w:r>
         <w:rPr>
           <w:b/>
@@ -7698,9 +8362,11 @@
         </w:rPr>
         <w:t>s</w:t>
       </w:r>
+      <w:proofErr w:type="spellEnd"/>
       <w:r>
         <w:t xml:space="preserve"> (permettant d’afficher des messages à l’écran). Il faudrait que ces messages soient aussi ‘</w:t>
       </w:r>
+      <w:proofErr w:type="spellStart"/>
       <w:r>
         <w:rPr>
           <w:b/>
@@ -7708,6 +8374,7 @@
         </w:rPr>
         <w:t>loggés</w:t>
       </w:r>
+      <w:proofErr w:type="spellEnd"/>
       <w:r>
         <w:t>’ :</w:t>
       </w:r>
@@ -7720,6 +8387,7 @@
       <w:r>
         <w:t xml:space="preserve"> </w:t>
       </w:r>
+      <w:proofErr w:type="spellStart"/>
       <w:r>
         <w:rPr>
           <w:b/>
@@ -7727,6 +8395,7 @@
         </w:rPr>
         <w:t>logger</w:t>
       </w:r>
+      <w:proofErr w:type="spellEnd"/>
       <w:r>
         <w:t xml:space="preserve"> initialiser dans la</w:t>
       </w:r>
@@ -7861,7 +8530,23 @@
           <w:b/>
           <w:i/>
         </w:rPr>
-        <w:t xml:space="preserve"> donc le ‘versionner’ dans le dossier </w:t>
+        <w:t xml:space="preserve"> donc le ‘</w:t>
+      </w:r>
+      <w:proofErr w:type="spellStart"/>
+      <w:r>
+        <w:rPr>
+          <w:b/>
+          <w:i/>
+        </w:rPr>
+        <w:t>versionner</w:t>
+      </w:r>
+      <w:proofErr w:type="spellEnd"/>
+      <w:r>
+        <w:rPr>
+          <w:b/>
+          <w:i/>
+        </w:rPr>
+        <w:t xml:space="preserve">’ dans le dossier </w:t>
       </w:r>
       <w:r>
         <w:rPr>
@@ -7879,7 +8564,6 @@
         <w:t>. Les scripts ‘run.sh’ et ‘run.bat’ permettent d’exécuter votre application.</w:t>
       </w:r>
     </w:p>
-    <w:p/>
     <w:p>
       <w:pPr>
         <w:pStyle w:val="Titre2"/>
@@ -7903,11 +8587,47 @@
     </w:p>
     <w:p>
       <w:pPr>
-        <w:pStyle w:val="Titre3"/>
-      </w:pPr>
+        <w:pStyle w:val="Paragraphedeliste"/>
+        <w:numPr>
+          <w:ilvl w:val="0"/>
+          <w:numId w:val="32"/>
+        </w:numPr>
+      </w:pPr>
+      <w:r>
+        <w:t>Réalisation des test unitaires</w:t>
+      </w:r>
     </w:p>
     <w:p>
       <w:pPr>
+        <w:pStyle w:val="Paragraphedeliste"/>
+        <w:numPr>
+          <w:ilvl w:val="0"/>
+          <w:numId w:val="32"/>
+        </w:numPr>
+      </w:pPr>
+      <w:r>
+        <w:t xml:space="preserve">Elaboration de la </w:t>
+      </w:r>
+      <w:proofErr w:type="spellStart"/>
+      <w:r>
+        <w:t>javadoc</w:t>
+      </w:r>
+      <w:proofErr w:type="spellEnd"/>
+    </w:p>
+    <w:p>
+      <w:pPr>
+        <w:pStyle w:val="Paragraphedeliste"/>
+        <w:numPr>
+          <w:ilvl w:val="0"/>
+          <w:numId w:val="32"/>
+        </w:numPr>
+      </w:pPr>
+      <w:r>
+        <w:t>Internationalisation</w:t>
+      </w:r>
+    </w:p>
+    <w:p>
+      <w:pPr>
         <w:pStyle w:val="Titre3"/>
       </w:pPr>
       <w:bookmarkStart w:id="22" w:name="_Toc430965375"/>
@@ -7916,17 +8636,38 @@
       </w:r>
       <w:bookmarkEnd w:id="22"/>
     </w:p>
-    <w:p/>
-    <w:p/>
     <w:p>
       <w:pPr>
-        <w:pStyle w:val="Titre2"/>
-      </w:pPr>
+        <w:pStyle w:val="Paragraphedeliste"/>
+        <w:numPr>
+          <w:ilvl w:val="0"/>
+          <w:numId w:val="33"/>
+        </w:numPr>
+        <w:ind w:left="426" w:hanging="75"/>
+      </w:pPr>
+      <w:r>
+        <w:t xml:space="preserve">Nous n'avons pas pu résoudre notre problème en rapport avec l'internationalisation étant que nous avons mis </w:t>
+      </w:r>
+      <w:r>
+        <w:tab/>
+        <w:t>notre locale par défaut US, nous n'avons pas réussi à réaliser la conversion en français.</w:t>
+      </w:r>
     </w:p>
-    <w:p/>
     <w:p>
-      <w:r>
-        <w:br w:type="page"/>
+      <w:pPr>
+        <w:pStyle w:val="Paragraphedeliste"/>
+        <w:numPr>
+          <w:ilvl w:val="0"/>
+          <w:numId w:val="33"/>
+        </w:numPr>
+        <w:ind w:left="426" w:hanging="75"/>
+      </w:pPr>
+      <w:r>
+        <w:t xml:space="preserve">Par rapport aux test unitaires, nous avons testé certaines classes mais nous avons fait qu'un seul test par </w:t>
+      </w:r>
+      <w:r>
+        <w:tab/>
+        <w:t>classe.</w:t>
       </w:r>
     </w:p>
     <w:p>
@@ -8000,6 +8741,7 @@
       <w:r>
         <w:t xml:space="preserve"> (classe </w:t>
       </w:r>
+      <w:proofErr w:type="spellStart"/>
       <w:r>
         <w:rPr>
           <w:b/>
@@ -8007,6 +8749,7 @@
         </w:rPr>
         <w:t>ApplicationSession</w:t>
       </w:r>
+      <w:proofErr w:type="spellEnd"/>
       <w:r>
         <w:t>)</w:t>
       </w:r>
@@ -8090,6 +8833,7 @@
       <w:r>
         <w:t xml:space="preserve"> Ici vous devrez travailler sur la classe </w:t>
       </w:r>
+      <w:proofErr w:type="spellStart"/>
       <w:r>
         <w:rPr>
           <w:b/>
@@ -8097,6 +8841,7 @@
         </w:rPr>
         <w:t>CommandLineOption</w:t>
       </w:r>
+      <w:proofErr w:type="spellEnd"/>
       <w:r>
         <w:rPr>
           <w:b/>
@@ -8128,6 +8873,7 @@
         </w:rPr>
         <w:t xml:space="preserve"> </w:t>
       </w:r>
+      <w:proofErr w:type="spellStart"/>
       <w:r>
         <w:rPr>
           <w:b/>
@@ -8142,6 +8888,7 @@
         </w:rPr>
         <w:t>Parser</w:t>
       </w:r>
+      <w:proofErr w:type="spellEnd"/>
     </w:p>
     <w:p>
       <w:pPr>
@@ -8160,6 +8907,7 @@
       <w:r>
         <w:t xml:space="preserve"> programme principal pour utiliser votre </w:t>
       </w:r>
+      <w:proofErr w:type="spellStart"/>
       <w:r>
         <w:rPr>
           <w:b/>
@@ -8167,6 +8915,7 @@
         </w:rPr>
         <w:t>parser</w:t>
       </w:r>
+      <w:proofErr w:type="spellEnd"/>
       <w:r>
         <w:t xml:space="preserve"> d’options</w:t>
       </w:r>
@@ -8199,6 +8948,7 @@
       <w:r>
         <w:t>d’</w:t>
       </w:r>
+      <w:proofErr w:type="spellStart"/>
       <w:r>
         <w:rPr>
           <w:b/>
@@ -8214,6 +8964,7 @@
         <w:t>vent</w:t>
       </w:r>
       <w:bookmarkEnd w:id="27"/>
+      <w:proofErr w:type="spellEnd"/>
     </w:p>
     <w:p>
       <w:pPr>
@@ -8247,8 +8998,13 @@
           <w:numId w:val="25"/>
         </w:numPr>
       </w:pPr>
-      <w:r>
-        <w:t xml:space="preserve">Classroom, </w:t>
+      <w:proofErr w:type="spellStart"/>
+      <w:r>
+        <w:t>Classroom</w:t>
+      </w:r>
+      <w:proofErr w:type="spellEnd"/>
+      <w:r>
+        <w:t xml:space="preserve">, </w:t>
       </w:r>
     </w:p>
     <w:p>
@@ -8292,6 +9048,7 @@
       <w:r>
         <w:t xml:space="preserve">Créer la classe </w:t>
       </w:r>
+      <w:proofErr w:type="spellStart"/>
       <w:r>
         <w:rPr>
           <w:b/>
@@ -8306,6 +9063,7 @@
         </w:rPr>
         <w:t>Event</w:t>
       </w:r>
+      <w:proofErr w:type="spellEnd"/>
       <w:r>
         <w:t xml:space="preserve"> (cette classe doit répondre à la problématique soumise dans le projet … à vous d’en faire le </w:t>
       </w:r>
@@ -8342,6 +9100,7 @@
       <w:r>
         <w:t xml:space="preserve"> (le jury), un objet </w:t>
       </w:r>
+      <w:proofErr w:type="spellStart"/>
       <w:r>
         <w:rPr>
           <w:b/>
@@ -8349,6 +9108,7 @@
         </w:rPr>
         <w:t>Classroom</w:t>
       </w:r>
+      <w:proofErr w:type="spellEnd"/>
       <w:r>
         <w:t xml:space="preserve"> et naturellement toutes les informations ‘normales’ pour évènement.</w:t>
       </w:r>
@@ -8381,6 +9141,7 @@
       <w:r>
         <w:t>dérivant d’une collection d’</w:t>
       </w:r>
+      <w:proofErr w:type="spellStart"/>
       <w:r>
         <w:rPr>
           <w:b/>
@@ -8388,6 +9149,7 @@
         </w:rPr>
         <w:t>ExamEvent</w:t>
       </w:r>
+      <w:proofErr w:type="spellEnd"/>
       <w:r>
         <w:t xml:space="preserve"> </w:t>
       </w:r>
@@ -8425,6 +9187,7 @@
       <w:r>
         <w:t xml:space="preserve"> </w:t>
       </w:r>
+      <w:proofErr w:type="spellStart"/>
       <w:r>
         <w:rPr>
           <w:b/>
@@ -8446,6 +9209,7 @@
         </w:rPr>
         <w:t>vents</w:t>
       </w:r>
+      <w:proofErr w:type="spellEnd"/>
     </w:p>
     <w:p>
       <w:pPr>
@@ -9047,11 +9811,19 @@
       <w:bookmarkEnd w:id="30"/>
     </w:p>
     <w:p>
-      <w:r>
-        <w:rPr>
-          <w:b/>
-        </w:rPr>
-        <w:t>Filter Pattern</w:t>
+      <w:proofErr w:type="spellStart"/>
+      <w:r>
+        <w:rPr>
+          <w:b/>
+        </w:rPr>
+        <w:t>Filter</w:t>
+      </w:r>
+      <w:proofErr w:type="spellEnd"/>
+      <w:r>
+        <w:rPr>
+          <w:b/>
+        </w:rPr>
+        <w:t xml:space="preserve"> Pattern</w:t>
       </w:r>
       <w:r>
         <w:t xml:space="preserve"> : </w:t>
@@ -9085,12 +9857,14 @@
       </w:hyperlink>
     </w:p>
     <w:p>
+      <w:proofErr w:type="spellStart"/>
       <w:r>
         <w:rPr>
           <w:b/>
         </w:rPr>
         <w:t>Spinner</w:t>
       </w:r>
+      <w:proofErr w:type="spellEnd"/>
       <w:r>
         <w:rPr>
           <w:b/>
@@ -9255,6 +10029,7 @@
       <w:r>
         <w:t xml:space="preserve">Utiliser </w:t>
       </w:r>
+      <w:proofErr w:type="spellStart"/>
       <w:r>
         <w:rPr>
           <w:b/>
@@ -9262,6 +10037,7 @@
         </w:rPr>
         <w:t>CommanLineParser</w:t>
       </w:r>
+      <w:proofErr w:type="spellEnd"/>
       <w:r>
         <w:t xml:space="preserve"> (TP3) avec l’option </w:t>
       </w:r>
@@ -9270,7 +10046,23 @@
           <w:b/>
           <w:i/>
         </w:rPr>
-        <w:t>–project=&lt;FILE&gt;</w:t>
+        <w:t>–</w:t>
+      </w:r>
+      <w:proofErr w:type="spellStart"/>
+      <w:r>
+        <w:rPr>
+          <w:b/>
+          <w:i/>
+        </w:rPr>
+        <w:t>project</w:t>
+      </w:r>
+      <w:proofErr w:type="spellEnd"/>
+      <w:r>
+        <w:rPr>
+          <w:b/>
+          <w:i/>
+        </w:rPr>
+        <w:t>=&lt;FILE&gt;</w:t>
       </w:r>
       <w:r>
         <w:t xml:space="preserve"> pour pouvoir charger un contenu d’application préalablement sauvegarder</w:t>
@@ -9314,6 +10106,7 @@
       <w:r>
         <w:t xml:space="preserve"> (il faudra donc ajouter dans la session la possibilité de </w:t>
       </w:r>
+      <w:proofErr w:type="spellStart"/>
       <w:r>
         <w:rPr>
           <w:b/>
@@ -9321,6 +10114,7 @@
         </w:rPr>
         <w:t>loggé</w:t>
       </w:r>
+      <w:proofErr w:type="spellEnd"/>
       <w:r>
         <w:t xml:space="preserve"> dans un fichier et les accesseurs fournissant le ch</w:t>
       </w:r>
@@ -9342,6 +10136,7 @@
       <w:r>
         <w:t xml:space="preserve">Utiliser </w:t>
       </w:r>
+      <w:proofErr w:type="spellStart"/>
       <w:r>
         <w:rPr>
           <w:b/>
@@ -9349,6 +10144,7 @@
         </w:rPr>
         <w:t>CommanLineParser</w:t>
       </w:r>
+      <w:proofErr w:type="spellEnd"/>
       <w:r>
         <w:t xml:space="preserve"> (TP3) avec l’option </w:t>
       </w:r>
@@ -9413,6 +10209,7 @@
       <w:r>
         <w:t xml:space="preserve">Lire et visualiser une aide HTML (vous pouvez activer le </w:t>
       </w:r>
+      <w:proofErr w:type="spellStart"/>
       <w:r>
         <w:rPr>
           <w:b/>
@@ -9420,6 +10217,7 @@
         </w:rPr>
         <w:t>menuitem</w:t>
       </w:r>
+      <w:proofErr w:type="spellEnd"/>
       <w:r>
         <w:t xml:space="preserve"> ‘help’</w:t>
       </w:r>
@@ -9441,6 +10239,7 @@
       <w:r>
         <w:t xml:space="preserve">Activer les </w:t>
       </w:r>
+      <w:proofErr w:type="spellStart"/>
       <w:r>
         <w:rPr>
           <w:b/>
@@ -9455,8 +10254,25 @@
         </w:rPr>
         <w:t>s</w:t>
       </w:r>
-      <w:r>
-        <w:t xml:space="preserve"> ‘save’ et ‘load’</w:t>
+      <w:proofErr w:type="spellEnd"/>
+      <w:r>
+        <w:t xml:space="preserve"> ‘</w:t>
+      </w:r>
+      <w:proofErr w:type="spellStart"/>
+      <w:r>
+        <w:t>save</w:t>
+      </w:r>
+      <w:proofErr w:type="spellEnd"/>
+      <w:r>
+        <w:t>’ et ‘</w:t>
+      </w:r>
+      <w:proofErr w:type="spellStart"/>
+      <w:r>
+        <w:t>load</w:t>
+      </w:r>
+      <w:proofErr w:type="spellEnd"/>
+      <w:r>
+        <w:t>’</w:t>
       </w:r>
     </w:p>
     <w:p>
@@ -9736,6 +10552,7 @@
       <w:r>
         <w:t xml:space="preserve">En utilisant le code implémenté dans le TD/TP 4 (exercice 3) écrire une </w:t>
       </w:r>
+      <w:proofErr w:type="spellStart"/>
       <w:r>
         <w:rPr>
           <w:b/>
@@ -9743,6 +10560,7 @@
         </w:rPr>
         <w:t>ShutdownHook</w:t>
       </w:r>
+      <w:proofErr w:type="spellEnd"/>
       <w:r>
         <w:t xml:space="preserve"> pour faire un système de reprise sur erreur en cas de crash</w:t>
       </w:r>
@@ -9817,6 +10635,7 @@
       <w:r>
         <w:t>Créer une ‘</w:t>
       </w:r>
+      <w:proofErr w:type="spellStart"/>
       <w:r>
         <w:rPr>
           <w:b/>
@@ -9824,6 +10643,7 @@
         </w:rPr>
         <w:t>DialogBox</w:t>
       </w:r>
+      <w:proofErr w:type="spellEnd"/>
       <w:r>
         <w:t xml:space="preserve">’ </w:t>
       </w:r>
@@ -9842,6 +10662,7 @@
       <w:r>
         <w:t xml:space="preserve"> l’</w:t>
       </w:r>
+      <w:proofErr w:type="spellStart"/>
       <w:r>
         <w:rPr>
           <w:b/>
@@ -9849,12 +10670,14 @@
         </w:rPr>
         <w:t>autosave</w:t>
       </w:r>
+      <w:proofErr w:type="spellEnd"/>
       <w:r>
         <w:t xml:space="preserve"> </w:t>
       </w:r>
       <w:r>
         <w:t>(est-ce que l’</w:t>
       </w:r>
+      <w:proofErr w:type="spellStart"/>
       <w:r>
         <w:rPr>
           <w:b/>
@@ -9862,6 +10685,7 @@
         </w:rPr>
         <w:t>autosave</w:t>
       </w:r>
+      <w:proofErr w:type="spellEnd"/>
       <w:r>
         <w:t xml:space="preserve"> est activé ? à quelle fréquence ?).</w:t>
       </w:r>
@@ -9880,6 +10704,7 @@
       <w:r>
         <w:t>Cette ‘</w:t>
       </w:r>
+      <w:proofErr w:type="spellStart"/>
       <w:r>
         <w:rPr>
           <w:b/>
@@ -9887,15 +10712,25 @@
         </w:rPr>
         <w:t>DialogBox</w:t>
       </w:r>
+      <w:proofErr w:type="spellEnd"/>
       <w:r>
         <w:t>’ devra être accessible depuis le menu (</w:t>
       </w:r>
-      <w:r>
-        <w:rPr>
-          <w:b/>
-          <w:i/>
-        </w:rPr>
-        <w:t>edit-&gt;settings</w:t>
+      <w:proofErr w:type="spellStart"/>
+      <w:r>
+        <w:rPr>
+          <w:b/>
+          <w:i/>
+        </w:rPr>
+        <w:t>edit</w:t>
+      </w:r>
+      <w:proofErr w:type="spellEnd"/>
+      <w:r>
+        <w:rPr>
+          <w:b/>
+          <w:i/>
+        </w:rPr>
+        <w:t>-&gt;settings</w:t>
       </w:r>
       <w:r>
         <w:t>)</w:t>
@@ -10109,6 +10944,7 @@
       <w:r>
         <w:t xml:space="preserve"> et ‘</w:t>
       </w:r>
+      <w:proofErr w:type="spellStart"/>
       <w:r>
         <w:rPr>
           <w:b/>
@@ -10116,6 +10952,7 @@
         </w:rPr>
         <w:t>private</w:t>
       </w:r>
+      <w:proofErr w:type="spellEnd"/>
       <w:r>
         <w:t>’</w:t>
       </w:r>
@@ -10157,6 +10994,7 @@
       <w:r>
         <w:t xml:space="preserve">Créer une </w:t>
       </w:r>
+      <w:proofErr w:type="spellStart"/>
       <w:r>
         <w:rPr>
           <w:i/>
@@ -10167,17 +11005,26 @@
         <w:rPr>
           <w:i/>
         </w:rPr>
-        <w:t xml:space="preserve">houtbox </w:t>
+        <w:t>houtbox</w:t>
+      </w:r>
+      <w:proofErr w:type="spellEnd"/>
+      <w:r>
+        <w:rPr>
+          <w:i/>
+        </w:rPr>
+        <w:t xml:space="preserve"> </w:t>
       </w:r>
       <w:r>
         <w:t xml:space="preserve">avec une </w:t>
       </w:r>
+      <w:proofErr w:type="spellStart"/>
       <w:r>
         <w:rPr>
           <w:i/>
         </w:rPr>
         <w:t>servlet</w:t>
       </w:r>
+      <w:proofErr w:type="spellEnd"/>
       <w:r>
         <w:rPr>
           <w:i/>
@@ -10197,12 +11044,21 @@
       <w:r>
         <w:t xml:space="preserve">Cette </w:t>
       </w:r>
-      <w:r>
-        <w:rPr>
-          <w:b/>
-          <w:i/>
-        </w:rPr>
-        <w:t xml:space="preserve">shoutbox </w:t>
+      <w:proofErr w:type="spellStart"/>
+      <w:r>
+        <w:rPr>
+          <w:b/>
+          <w:i/>
+        </w:rPr>
+        <w:t>shoutbox</w:t>
+      </w:r>
+      <w:proofErr w:type="spellEnd"/>
+      <w:r>
+        <w:rPr>
+          <w:b/>
+          <w:i/>
+        </w:rPr>
+        <w:t xml:space="preserve"> </w:t>
       </w:r>
       <w:r>
         <w:t xml:space="preserve"> devra se connecter au server pour afficher les </w:t>
@@ -10239,6 +11095,7 @@
       </w:r>
     </w:p>
     <w:p>
+      <w:proofErr w:type="spellStart"/>
       <w:r>
         <w:rPr>
           <w:b/>
@@ -10246,6 +11103,7 @@
         </w:rPr>
         <w:t>Shoutbox</w:t>
       </w:r>
+      <w:proofErr w:type="spellEnd"/>
       <w:r>
         <w:t xml:space="preserve"> : </w:t>
       </w:r>
@@ -10953,6 +11811,119 @@
     </w:lvl>
   </w:abstractNum>
   <w:abstractNum w:abstractNumId="5">
+    <w:nsid w:val="123117FD"/>
+    <w:multiLevelType w:val="hybridMultilevel"/>
+    <w:tmpl w:val="FA7021E0"/>
+    <w:lvl w:ilvl="0" w:tplc="040C0001">
+      <w:start w:val="1"/>
+      <w:numFmt w:val="bullet"/>
+      <w:lvlText w:val=""/>
+      <w:lvlJc w:val="left"/>
+      <w:pPr>
+        <w:ind w:left="1068" w:hanging="360"/>
+      </w:pPr>
+      <w:rPr>
+        <w:rFonts w:ascii="Symbol" w:hAnsi="Symbol" w:hint="default"/>
+      </w:rPr>
+    </w:lvl>
+    <w:lvl w:ilvl="1" w:tplc="040C0003" w:tentative="1">
+      <w:start w:val="1"/>
+      <w:numFmt w:val="bullet"/>
+      <w:lvlText w:val="o"/>
+      <w:lvlJc w:val="left"/>
+      <w:pPr>
+        <w:ind w:left="1788" w:hanging="360"/>
+      </w:pPr>
+      <w:rPr>
+        <w:rFonts w:ascii="Courier New" w:hAnsi="Courier New" w:cs="Courier New" w:hint="default"/>
+      </w:rPr>
+    </w:lvl>
+    <w:lvl w:ilvl="2" w:tplc="040C0005" w:tentative="1">
+      <w:start w:val="1"/>
+      <w:numFmt w:val="bullet"/>
+      <w:lvlText w:val=""/>
+      <w:lvlJc w:val="left"/>
+      <w:pPr>
+        <w:ind w:left="2508" w:hanging="360"/>
+      </w:pPr>
+      <w:rPr>
+        <w:rFonts w:ascii="Wingdings" w:hAnsi="Wingdings" w:hint="default"/>
+      </w:rPr>
+    </w:lvl>
+    <w:lvl w:ilvl="3" w:tplc="040C0001" w:tentative="1">
+      <w:start w:val="1"/>
+      <w:numFmt w:val="bullet"/>
+      <w:lvlText w:val=""/>
+      <w:lvlJc w:val="left"/>
+      <w:pPr>
+        <w:ind w:left="3228" w:hanging="360"/>
+      </w:pPr>
+      <w:rPr>
+        <w:rFonts w:ascii="Symbol" w:hAnsi="Symbol" w:hint="default"/>
+      </w:rPr>
+    </w:lvl>
+    <w:lvl w:ilvl="4" w:tplc="040C0003" w:tentative="1">
+      <w:start w:val="1"/>
+      <w:numFmt w:val="bullet"/>
+      <w:lvlText w:val="o"/>
+      <w:lvlJc w:val="left"/>
+      <w:pPr>
+        <w:ind w:left="3948" w:hanging="360"/>
+      </w:pPr>
+      <w:rPr>
+        <w:rFonts w:ascii="Courier New" w:hAnsi="Courier New" w:cs="Courier New" w:hint="default"/>
+      </w:rPr>
+    </w:lvl>
+    <w:lvl w:ilvl="5" w:tplc="040C0005" w:tentative="1">
+      <w:start w:val="1"/>
+      <w:numFmt w:val="bullet"/>
+      <w:lvlText w:val=""/>
+      <w:lvlJc w:val="left"/>
+      <w:pPr>
+        <w:ind w:left="4668" w:hanging="360"/>
+      </w:pPr>
+      <w:rPr>
+        <w:rFonts w:ascii="Wingdings" w:hAnsi="Wingdings" w:hint="default"/>
+      </w:rPr>
+    </w:lvl>
+    <w:lvl w:ilvl="6" w:tplc="040C0001" w:tentative="1">
+      <w:start w:val="1"/>
+      <w:numFmt w:val="bullet"/>
+      <w:lvlText w:val=""/>
+      <w:lvlJc w:val="left"/>
+      <w:pPr>
+        <w:ind w:left="5388" w:hanging="360"/>
+      </w:pPr>
+      <w:rPr>
+        <w:rFonts w:ascii="Symbol" w:hAnsi="Symbol" w:hint="default"/>
+      </w:rPr>
+    </w:lvl>
+    <w:lvl w:ilvl="7" w:tplc="040C0003" w:tentative="1">
+      <w:start w:val="1"/>
+      <w:numFmt w:val="bullet"/>
+      <w:lvlText w:val="o"/>
+      <w:lvlJc w:val="left"/>
+      <w:pPr>
+        <w:ind w:left="6108" w:hanging="360"/>
+      </w:pPr>
+      <w:rPr>
+        <w:rFonts w:ascii="Courier New" w:hAnsi="Courier New" w:cs="Courier New" w:hint="default"/>
+      </w:rPr>
+    </w:lvl>
+    <w:lvl w:ilvl="8" w:tplc="040C0005" w:tentative="1">
+      <w:start w:val="1"/>
+      <w:numFmt w:val="bullet"/>
+      <w:lvlText w:val=""/>
+      <w:lvlJc w:val="left"/>
+      <w:pPr>
+        <w:ind w:left="6828" w:hanging="360"/>
+      </w:pPr>
+      <w:rPr>
+        <w:rFonts w:ascii="Wingdings" w:hAnsi="Wingdings" w:hint="default"/>
+      </w:rPr>
+    </w:lvl>
+  </w:abstractNum>
+  <w:abstractNum w:abstractNumId="6">
     <w:nsid w:val="15B73603"/>
     <w:multiLevelType w:val="hybridMultilevel"/>
     <w:tmpl w:val="9418F15C"/>
@@ -11065,7 +12036,7 @@
       </w:rPr>
     </w:lvl>
   </w:abstractNum>
-  <w:abstractNum w:abstractNumId="6">
+  <w:abstractNum w:abstractNumId="7">
     <w:nsid w:val="170559E9"/>
     <w:multiLevelType w:val="hybridMultilevel"/>
     <w:tmpl w:val="36BE8BF8"/>
@@ -11178,7 +12149,7 @@
       </w:rPr>
     </w:lvl>
   </w:abstractNum>
-  <w:abstractNum w:abstractNumId="7">
+  <w:abstractNum w:abstractNumId="8">
     <w:nsid w:val="1A6D78E9"/>
     <w:multiLevelType w:val="hybridMultilevel"/>
     <w:tmpl w:val="6D40A07C"/>
@@ -11293,7 +12264,7 @@
       </w:rPr>
     </w:lvl>
   </w:abstractNum>
-  <w:abstractNum w:abstractNumId="8">
+  <w:abstractNum w:abstractNumId="9">
     <w:nsid w:val="1C51050E"/>
     <w:multiLevelType w:val="hybridMultilevel"/>
     <w:tmpl w:val="1D84913E"/>
@@ -11406,7 +12377,7 @@
       </w:rPr>
     </w:lvl>
   </w:abstractNum>
-  <w:abstractNum w:abstractNumId="9">
+  <w:abstractNum w:abstractNumId="10">
     <w:nsid w:val="28237EDC"/>
     <w:multiLevelType w:val="hybridMultilevel"/>
     <w:tmpl w:val="4A96C984"/>
@@ -11492,7 +12463,7 @@
       </w:pPr>
     </w:lvl>
   </w:abstractNum>
-  <w:abstractNum w:abstractNumId="10">
+  <w:abstractNum w:abstractNumId="11">
     <w:nsid w:val="2FF2241E"/>
     <w:multiLevelType w:val="hybridMultilevel"/>
     <w:tmpl w:val="982EC244"/>
@@ -11605,7 +12576,7 @@
       </w:rPr>
     </w:lvl>
   </w:abstractNum>
-  <w:abstractNum w:abstractNumId="11">
+  <w:abstractNum w:abstractNumId="12">
     <w:nsid w:val="32F1066C"/>
     <w:multiLevelType w:val="hybridMultilevel"/>
     <w:tmpl w:val="005879B4"/>
@@ -11718,7 +12689,7 @@
       </w:rPr>
     </w:lvl>
   </w:abstractNum>
-  <w:abstractNum w:abstractNumId="12">
+  <w:abstractNum w:abstractNumId="13">
     <w:nsid w:val="37020A68"/>
     <w:multiLevelType w:val="hybridMultilevel"/>
     <w:tmpl w:val="D578EDFA"/>
@@ -11831,7 +12802,7 @@
       </w:rPr>
     </w:lvl>
   </w:abstractNum>
-  <w:abstractNum w:abstractNumId="13">
+  <w:abstractNum w:abstractNumId="14">
     <w:nsid w:val="3CD161F3"/>
     <w:multiLevelType w:val="hybridMultilevel"/>
     <w:tmpl w:val="649C2908"/>
@@ -11944,7 +12915,7 @@
       </w:rPr>
     </w:lvl>
   </w:abstractNum>
-  <w:abstractNum w:abstractNumId="14">
+  <w:abstractNum w:abstractNumId="15">
     <w:nsid w:val="3D726EA1"/>
     <w:multiLevelType w:val="hybridMultilevel"/>
     <w:tmpl w:val="C1A43D6C"/>
@@ -12057,7 +13028,7 @@
       </w:rPr>
     </w:lvl>
   </w:abstractNum>
-  <w:abstractNum w:abstractNumId="15">
+  <w:abstractNum w:abstractNumId="16">
     <w:nsid w:val="426C7CFB"/>
     <w:multiLevelType w:val="hybridMultilevel"/>
     <w:tmpl w:val="D3D41116"/>
@@ -12170,7 +13141,7 @@
       </w:rPr>
     </w:lvl>
   </w:abstractNum>
-  <w:abstractNum w:abstractNumId="16">
+  <w:abstractNum w:abstractNumId="17">
     <w:nsid w:val="441C275C"/>
     <w:multiLevelType w:val="hybridMultilevel"/>
     <w:tmpl w:val="0B7E49D4"/>
@@ -12284,7 +13255,7 @@
       </w:rPr>
     </w:lvl>
   </w:abstractNum>
-  <w:abstractNum w:abstractNumId="17">
+  <w:abstractNum w:abstractNumId="18">
     <w:nsid w:val="4C1E5409"/>
     <w:multiLevelType w:val="hybridMultilevel"/>
     <w:tmpl w:val="53C66A36"/>
@@ -12397,7 +13368,7 @@
       </w:rPr>
     </w:lvl>
   </w:abstractNum>
-  <w:abstractNum w:abstractNumId="18">
+  <w:abstractNum w:abstractNumId="19">
     <w:nsid w:val="4D2956E3"/>
     <w:multiLevelType w:val="hybridMultilevel"/>
     <w:tmpl w:val="F96E8380"/>
@@ -12510,7 +13481,7 @@
       </w:rPr>
     </w:lvl>
   </w:abstractNum>
-  <w:abstractNum w:abstractNumId="19">
+  <w:abstractNum w:abstractNumId="20">
     <w:nsid w:val="53831A2B"/>
     <w:multiLevelType w:val="hybridMultilevel"/>
     <w:tmpl w:val="81089E24"/>
@@ -12623,7 +13594,7 @@
       </w:rPr>
     </w:lvl>
   </w:abstractNum>
-  <w:abstractNum w:abstractNumId="20">
+  <w:abstractNum w:abstractNumId="21">
     <w:nsid w:val="56BD6131"/>
     <w:multiLevelType w:val="hybridMultilevel"/>
     <w:tmpl w:val="BBEE3DBE"/>
@@ -12736,7 +13707,7 @@
       </w:rPr>
     </w:lvl>
   </w:abstractNum>
-  <w:abstractNum w:abstractNumId="21">
+  <w:abstractNum w:abstractNumId="22">
     <w:nsid w:val="5A9D7867"/>
     <w:multiLevelType w:val="hybridMultilevel"/>
     <w:tmpl w:val="B7163AF4"/>
@@ -12849,7 +13820,7 @@
       </w:rPr>
     </w:lvl>
   </w:abstractNum>
-  <w:abstractNum w:abstractNumId="22">
+  <w:abstractNum w:abstractNumId="23">
     <w:nsid w:val="5E676868"/>
     <w:multiLevelType w:val="hybridMultilevel"/>
     <w:tmpl w:val="45AAEE86"/>
@@ -12962,7 +13933,7 @@
       </w:rPr>
     </w:lvl>
   </w:abstractNum>
-  <w:abstractNum w:abstractNumId="23">
+  <w:abstractNum w:abstractNumId="24">
     <w:nsid w:val="67226155"/>
     <w:multiLevelType w:val="hybridMultilevel"/>
     <w:tmpl w:val="A2809F4C"/>
@@ -13075,7 +14046,7 @@
       </w:rPr>
     </w:lvl>
   </w:abstractNum>
-  <w:abstractNum w:abstractNumId="24">
+  <w:abstractNum w:abstractNumId="25">
     <w:nsid w:val="695C2D34"/>
     <w:multiLevelType w:val="hybridMultilevel"/>
     <w:tmpl w:val="9D02CDAE"/>
@@ -13161,7 +14132,7 @@
       </w:pPr>
     </w:lvl>
   </w:abstractNum>
-  <w:abstractNum w:abstractNumId="25">
+  <w:abstractNum w:abstractNumId="26">
     <w:nsid w:val="6C4A101B"/>
     <w:multiLevelType w:val="hybridMultilevel"/>
     <w:tmpl w:val="0B726274"/>
@@ -13274,7 +14245,7 @@
       </w:rPr>
     </w:lvl>
   </w:abstractNum>
-  <w:abstractNum w:abstractNumId="26">
+  <w:abstractNum w:abstractNumId="27">
     <w:nsid w:val="6C943D39"/>
     <w:multiLevelType w:val="hybridMultilevel"/>
     <w:tmpl w:val="F0242206"/>
@@ -13387,7 +14358,7 @@
       </w:rPr>
     </w:lvl>
   </w:abstractNum>
-  <w:abstractNum w:abstractNumId="27">
+  <w:abstractNum w:abstractNumId="28">
     <w:nsid w:val="6DD97BF3"/>
     <w:multiLevelType w:val="hybridMultilevel"/>
     <w:tmpl w:val="C8C6FE24"/>
@@ -13500,7 +14471,120 @@
       </w:rPr>
     </w:lvl>
   </w:abstractNum>
-  <w:abstractNum w:abstractNumId="28">
+  <w:abstractNum w:abstractNumId="29">
+    <w:nsid w:val="70A94BC9"/>
+    <w:multiLevelType w:val="hybridMultilevel"/>
+    <w:tmpl w:val="4C8E62B0"/>
+    <w:lvl w:ilvl="0" w:tplc="040C0001">
+      <w:start w:val="1"/>
+      <w:numFmt w:val="bullet"/>
+      <w:lvlText w:val=""/>
+      <w:lvlJc w:val="left"/>
+      <w:pPr>
+        <w:ind w:left="720" w:hanging="360"/>
+      </w:pPr>
+      <w:rPr>
+        <w:rFonts w:ascii="Symbol" w:hAnsi="Symbol" w:hint="default"/>
+      </w:rPr>
+    </w:lvl>
+    <w:lvl w:ilvl="1" w:tplc="040C0003" w:tentative="1">
+      <w:start w:val="1"/>
+      <w:numFmt w:val="bullet"/>
+      <w:lvlText w:val="o"/>
+      <w:lvlJc w:val="left"/>
+      <w:pPr>
+        <w:ind w:left="1440" w:hanging="360"/>
+      </w:pPr>
+      <w:rPr>
+        <w:rFonts w:ascii="Courier New" w:hAnsi="Courier New" w:cs="Courier New" w:hint="default"/>
+      </w:rPr>
+    </w:lvl>
+    <w:lvl w:ilvl="2" w:tplc="040C0005" w:tentative="1">
+      <w:start w:val="1"/>
+      <w:numFmt w:val="bullet"/>
+      <w:lvlText w:val=""/>
+      <w:lvlJc w:val="left"/>
+      <w:pPr>
+        <w:ind w:left="2160" w:hanging="360"/>
+      </w:pPr>
+      <w:rPr>
+        <w:rFonts w:ascii="Wingdings" w:hAnsi="Wingdings" w:hint="default"/>
+      </w:rPr>
+    </w:lvl>
+    <w:lvl w:ilvl="3" w:tplc="040C0001" w:tentative="1">
+      <w:start w:val="1"/>
+      <w:numFmt w:val="bullet"/>
+      <w:lvlText w:val=""/>
+      <w:lvlJc w:val="left"/>
+      <w:pPr>
+        <w:ind w:left="2880" w:hanging="360"/>
+      </w:pPr>
+      <w:rPr>
+        <w:rFonts w:ascii="Symbol" w:hAnsi="Symbol" w:hint="default"/>
+      </w:rPr>
+    </w:lvl>
+    <w:lvl w:ilvl="4" w:tplc="040C0003" w:tentative="1">
+      <w:start w:val="1"/>
+      <w:numFmt w:val="bullet"/>
+      <w:lvlText w:val="o"/>
+      <w:lvlJc w:val="left"/>
+      <w:pPr>
+        <w:ind w:left="3600" w:hanging="360"/>
+      </w:pPr>
+      <w:rPr>
+        <w:rFonts w:ascii="Courier New" w:hAnsi="Courier New" w:cs="Courier New" w:hint="default"/>
+      </w:rPr>
+    </w:lvl>
+    <w:lvl w:ilvl="5" w:tplc="040C0005" w:tentative="1">
+      <w:start w:val="1"/>
+      <w:numFmt w:val="bullet"/>
+      <w:lvlText w:val=""/>
+      <w:lvlJc w:val="left"/>
+      <w:pPr>
+        <w:ind w:left="4320" w:hanging="360"/>
+      </w:pPr>
+      <w:rPr>
+        <w:rFonts w:ascii="Wingdings" w:hAnsi="Wingdings" w:hint="default"/>
+      </w:rPr>
+    </w:lvl>
+    <w:lvl w:ilvl="6" w:tplc="040C0001" w:tentative="1">
+      <w:start w:val="1"/>
+      <w:numFmt w:val="bullet"/>
+      <w:lvlText w:val=""/>
+      <w:lvlJc w:val="left"/>
+      <w:pPr>
+        <w:ind w:left="5040" w:hanging="360"/>
+      </w:pPr>
+      <w:rPr>
+        <w:rFonts w:ascii="Symbol" w:hAnsi="Symbol" w:hint="default"/>
+      </w:rPr>
+    </w:lvl>
+    <w:lvl w:ilvl="7" w:tplc="040C0003" w:tentative="1">
+      <w:start w:val="1"/>
+      <w:numFmt w:val="bullet"/>
+      <w:lvlText w:val="o"/>
+      <w:lvlJc w:val="left"/>
+      <w:pPr>
+        <w:ind w:left="5760" w:hanging="360"/>
+      </w:pPr>
+      <w:rPr>
+        <w:rFonts w:ascii="Courier New" w:hAnsi="Courier New" w:cs="Courier New" w:hint="default"/>
+      </w:rPr>
+    </w:lvl>
+    <w:lvl w:ilvl="8" w:tplc="040C0005" w:tentative="1">
+      <w:start w:val="1"/>
+      <w:numFmt w:val="bullet"/>
+      <w:lvlText w:val=""/>
+      <w:lvlJc w:val="left"/>
+      <w:pPr>
+        <w:ind w:left="6480" w:hanging="360"/>
+      </w:pPr>
+      <w:rPr>
+        <w:rFonts w:ascii="Wingdings" w:hAnsi="Wingdings" w:hint="default"/>
+      </w:rPr>
+    </w:lvl>
+  </w:abstractNum>
+  <w:abstractNum w:abstractNumId="30">
     <w:nsid w:val="739602CA"/>
     <w:multiLevelType w:val="hybridMultilevel"/>
     <w:tmpl w:val="53820E50"/>
@@ -13586,7 +14670,7 @@
       </w:pPr>
     </w:lvl>
   </w:abstractNum>
-  <w:abstractNum w:abstractNumId="29">
+  <w:abstractNum w:abstractNumId="31">
     <w:nsid w:val="7BF94CD8"/>
     <w:multiLevelType w:val="hybridMultilevel"/>
     <w:tmpl w:val="C6CE4730"/>
@@ -13699,7 +14783,7 @@
       </w:rPr>
     </w:lvl>
   </w:abstractNum>
-  <w:abstractNum w:abstractNumId="30">
+  <w:abstractNum w:abstractNumId="32">
     <w:nsid w:val="7D99258B"/>
     <w:multiLevelType w:val="hybridMultilevel"/>
     <w:tmpl w:val="ED1C10D2"/>
@@ -13813,13 +14897,13 @@
     </w:lvl>
   </w:abstractNum>
   <w:num w:numId="1">
-    <w:abstractNumId w:val="30"/>
+    <w:abstractNumId w:val="32"/>
   </w:num>
   <w:num w:numId="2">
-    <w:abstractNumId w:val="9"/>
+    <w:abstractNumId w:val="10"/>
   </w:num>
   <w:num w:numId="3">
-    <w:abstractNumId w:val="28"/>
+    <w:abstractNumId w:val="30"/>
   </w:num>
   <w:num w:numId="4">
     <w:abstractNumId w:val="3"/>
@@ -13828,22 +14912,22 @@
     <w:abstractNumId w:val="0"/>
   </w:num>
   <w:num w:numId="6">
+    <w:abstractNumId w:val="25"/>
+  </w:num>
+  <w:num w:numId="7">
+    <w:abstractNumId w:val="9"/>
+  </w:num>
+  <w:num w:numId="8">
+    <w:abstractNumId w:val="15"/>
+  </w:num>
+  <w:num w:numId="9">
+    <w:abstractNumId w:val="28"/>
+  </w:num>
+  <w:num w:numId="10">
     <w:abstractNumId w:val="24"/>
   </w:num>
-  <w:num w:numId="7">
-    <w:abstractNumId w:val="8"/>
-  </w:num>
-  <w:num w:numId="8">
-    <w:abstractNumId w:val="14"/>
-  </w:num>
-  <w:num w:numId="9">
-    <w:abstractNumId w:val="27"/>
-  </w:num>
-  <w:num w:numId="10">
-    <w:abstractNumId w:val="23"/>
-  </w:num>
   <w:num w:numId="11">
-    <w:abstractNumId w:val="12"/>
+    <w:abstractNumId w:val="13"/>
   </w:num>
   <w:num w:numId="12">
     <w:abstractNumId w:val="2"/>
@@ -13852,58 +14936,64 @@
     <w:abstractNumId w:val="1"/>
   </w:num>
   <w:num w:numId="14">
+    <w:abstractNumId w:val="23"/>
+  </w:num>
+  <w:num w:numId="15">
+    <w:abstractNumId w:val="26"/>
+  </w:num>
+  <w:num w:numId="16">
+    <w:abstractNumId w:val="31"/>
+  </w:num>
+  <w:num w:numId="17">
+    <w:abstractNumId w:val="20"/>
+  </w:num>
+  <w:num w:numId="18">
+    <w:abstractNumId w:val="12"/>
+  </w:num>
+  <w:num w:numId="19">
     <w:abstractNumId w:val="22"/>
   </w:num>
-  <w:num w:numId="15">
-    <w:abstractNumId w:val="25"/>
-  </w:num>
-  <w:num w:numId="16">
-    <w:abstractNumId w:val="29"/>
-  </w:num>
-  <w:num w:numId="17">
-    <w:abstractNumId w:val="19"/>
-  </w:num>
-  <w:num w:numId="18">
-    <w:abstractNumId w:val="11"/>
-  </w:num>
-  <w:num w:numId="19">
-    <w:abstractNumId w:val="21"/>
-  </w:num>
   <w:num w:numId="20">
-    <w:abstractNumId w:val="6"/>
+    <w:abstractNumId w:val="7"/>
   </w:num>
   <w:num w:numId="21">
     <w:abstractNumId w:val="4"/>
   </w:num>
   <w:num w:numId="22">
-    <w:abstractNumId w:val="10"/>
+    <w:abstractNumId w:val="11"/>
   </w:num>
   <w:num w:numId="23">
-    <w:abstractNumId w:val="20"/>
+    <w:abstractNumId w:val="21"/>
   </w:num>
   <w:num w:numId="24">
-    <w:abstractNumId w:val="7"/>
+    <w:abstractNumId w:val="8"/>
   </w:num>
   <w:num w:numId="25">
+    <w:abstractNumId w:val="18"/>
+  </w:num>
+  <w:num w:numId="26">
+    <w:abstractNumId w:val="6"/>
+  </w:num>
+  <w:num w:numId="27">
+    <w:abstractNumId w:val="27"/>
+  </w:num>
+  <w:num w:numId="28">
+    <w:abstractNumId w:val="14"/>
+  </w:num>
+  <w:num w:numId="29">
+    <w:abstractNumId w:val="19"/>
+  </w:num>
+  <w:num w:numId="30">
     <w:abstractNumId w:val="17"/>
   </w:num>
-  <w:num w:numId="26">
-    <w:abstractNumId w:val="5"/>
-  </w:num>
-  <w:num w:numId="27">
-    <w:abstractNumId w:val="26"/>
-  </w:num>
-  <w:num w:numId="28">
-    <w:abstractNumId w:val="13"/>
-  </w:num>
-  <w:num w:numId="29">
-    <w:abstractNumId w:val="18"/>
-  </w:num>
-  <w:num w:numId="30">
+  <w:num w:numId="31">
     <w:abstractNumId w:val="16"/>
   </w:num>
-  <w:num w:numId="31">
-    <w:abstractNumId w:val="15"/>
+  <w:num w:numId="32">
+    <w:abstractNumId w:val="29"/>
+  </w:num>
+  <w:num w:numId="33">
+    <w:abstractNumId w:val="5"/>
   </w:num>
 </w:numbering>
 </file>
@@ -25224,7 +26314,7 @@
 </file>
 
 <file path=customXml/itemProps3.xml><?xml version="1.0" encoding="utf-8"?>
-<ds:datastoreItem xmlns:ds="http://schemas.openxmlformats.org/officeDocument/2006/customXml" ds:itemID="{EBFBF7D6-1205-4629-9846-33F6BFEC6E14}">
+<ds:datastoreItem xmlns:ds="http://schemas.openxmlformats.org/officeDocument/2006/customXml" ds:itemID="{CBE1D0CA-A326-4D9D-B2DB-2AD7A2E020D6}">
   <ds:schemaRefs>
     <ds:schemaRef ds:uri="http://schemas.openxmlformats.org/officeDocument/2006/bibliography"/>
   </ds:schemaRefs>

</xml_diff>

<commit_message>
Modification TP3 + Javadoc
Modification du compte-rendu et des différentes avec la javadoc
</commit_message>
<xml_diff>
--- a/train/IUT_TD_TP_2015.docx
+++ b/train/IUT_TD_TP_2015.docx
@@ -8596,6 +8596,33 @@
       <w:r>
         <w:t>Réalisation des test unitaires</w:t>
       </w:r>
+      <w:r>
+        <w:t xml:space="preserve"> sur </w:t>
+      </w:r>
+      <w:proofErr w:type="spellStart"/>
+      <w:r>
+        <w:t>ApplicationErrorLog</w:t>
+      </w:r>
+      <w:proofErr w:type="spellEnd"/>
+      <w:r>
+        <w:t xml:space="preserve">, </w:t>
+      </w:r>
+      <w:proofErr w:type="spellStart"/>
+      <w:r>
+        <w:t>ApplicationInfoLog</w:t>
+      </w:r>
+      <w:proofErr w:type="spellEnd"/>
+      <w:r>
+        <w:t xml:space="preserve"> et </w:t>
+      </w:r>
+      <w:proofErr w:type="spellStart"/>
+      <w:r>
+        <w:t>ApplicationWarningLog</w:t>
+      </w:r>
+      <w:proofErr w:type="spellEnd"/>
+      <w:r>
+        <w:t>.</w:t>
+      </w:r>
     </w:p>
     <w:p>
       <w:pPr>
@@ -8646,7 +8673,13 @@
         <w:ind w:left="426" w:hanging="75"/>
       </w:pPr>
       <w:r>
-        <w:t xml:space="preserve">Nous n'avons pas pu résoudre notre problème en rapport avec l'internationalisation étant que nous avons mis </w:t>
+        <w:t>Nous n'avons pas pu résoudre notre problème en rapport avec l'internationalisation étant</w:t>
+      </w:r>
+      <w:r>
+        <w:t xml:space="preserve"> donnée</w:t>
+      </w:r>
+      <w:r>
+        <w:t xml:space="preserve"> que nous avons mis </w:t>
       </w:r>
       <w:r>
         <w:tab/>
@@ -9922,14 +9955,494 @@
     </w:p>
     <w:p>
       <w:pPr>
-        <w:pStyle w:val="Titre3"/>
-      </w:pPr>
+        <w:pStyle w:val="Corpsdetexte"/>
+      </w:pPr>
+      <w:r>
+        <w:t xml:space="preserve">Justification du </w:t>
+      </w:r>
+      <w:r>
+        <w:rPr>
+          <w:b/>
+          <w:i/>
+        </w:rPr>
+        <w:t xml:space="preserve">Singleton </w:t>
+      </w:r>
+      <w:r>
+        <w:t>: On crée un seul Singleton afin de pouvoir l'utiliser sur toutes les opérations. Celui crée dans ce TP va servir à la réalisation de l'</w:t>
+      </w:r>
+      <w:r>
+        <w:t>internationalisation</w:t>
+      </w:r>
+      <w:r>
+        <w:t>.</w:t>
+      </w:r>
     </w:p>
     <w:p>
       <w:pPr>
+        <w:pStyle w:val="Corpsdetexte"/>
+        <w:numPr>
+          <w:ilvl w:val="0"/>
+          <w:numId w:val="34"/>
+        </w:numPr>
+      </w:pPr>
+      <w:r>
+        <w:t xml:space="preserve">Création de nouveaux tests unitaires : en plus des tests du TP2, nous avons crée des tests unitaires supplémentaires sur </w:t>
+      </w:r>
+      <w:proofErr w:type="spellStart"/>
+      <w:r>
+        <w:t>C</w:t>
+      </w:r>
+      <w:r>
+        <w:t>lassroom</w:t>
+      </w:r>
+      <w:proofErr w:type="spellEnd"/>
+      <w:r>
+        <w:t xml:space="preserve">, Document, </w:t>
+      </w:r>
+      <w:r>
+        <w:t>Person</w:t>
+      </w:r>
+      <w:r>
+        <w:t xml:space="preserve"> et </w:t>
+      </w:r>
+      <w:proofErr w:type="spellStart"/>
+      <w:r>
+        <w:t>ExamEvent</w:t>
+      </w:r>
+      <w:proofErr w:type="spellEnd"/>
+      <w:r>
+        <w:t>.</w:t>
+      </w:r>
+    </w:p>
+    <w:p>
+      <w:pPr>
+        <w:pStyle w:val="Corpsdetexte"/>
+        <w:numPr>
+          <w:ilvl w:val="0"/>
+          <w:numId w:val="17"/>
+        </w:numPr>
+      </w:pPr>
+      <w:r>
+        <w:t>Création du lecteurs d'argu</w:t>
+      </w:r>
+      <w:r>
+        <w:t>ments</w:t>
+      </w:r>
+    </w:p>
+    <w:p>
+      <w:pPr>
+        <w:pStyle w:val="Corpsdetexte"/>
+        <w:numPr>
+          <w:ilvl w:val="0"/>
+          <w:numId w:val="17"/>
+        </w:numPr>
+      </w:pPr>
+      <w:r>
+        <w:t xml:space="preserve">Création de la classe </w:t>
+      </w:r>
+      <w:proofErr w:type="spellStart"/>
+      <w:r>
+        <w:t>ExamEvent</w:t>
+      </w:r>
+      <w:proofErr w:type="spellEnd"/>
+      <w:r>
+        <w:t xml:space="preserve">, Person, Document, </w:t>
+      </w:r>
+      <w:proofErr w:type="spellStart"/>
+      <w:r>
+        <w:t>Classroom</w:t>
+      </w:r>
+      <w:proofErr w:type="spellEnd"/>
+      <w:r>
+        <w:t xml:space="preserve"> et Date</w:t>
+      </w:r>
+    </w:p>
+    <w:p>
+      <w:pPr>
+        <w:pStyle w:val="Corpsdetexte"/>
+        <w:numPr>
+          <w:ilvl w:val="0"/>
+          <w:numId w:val="17"/>
+        </w:numPr>
+      </w:pPr>
+      <w:r>
+        <w:t>Créations des critères :</w:t>
+      </w:r>
+    </w:p>
+    <w:p>
+      <w:pPr>
+        <w:pStyle w:val="Corpsdetexte"/>
+        <w:numPr>
+          <w:ilvl w:val="1"/>
+          <w:numId w:val="17"/>
+        </w:numPr>
+      </w:pPr>
+      <w:r>
+        <w:t xml:space="preserve">Classe </w:t>
+      </w:r>
+      <w:proofErr w:type="spellStart"/>
+      <w:r>
+        <w:t>ClassroomCriteria</w:t>
+      </w:r>
+      <w:proofErr w:type="spellEnd"/>
+      <w:r>
+        <w:t xml:space="preserve"> qui implémente une i</w:t>
+      </w:r>
+      <w:r>
+        <w:t xml:space="preserve">nterface </w:t>
+      </w:r>
+      <w:proofErr w:type="spellStart"/>
+      <w:r>
+        <w:t>CriteriaClassroom</w:t>
+      </w:r>
+      <w:proofErr w:type="spellEnd"/>
+    </w:p>
+    <w:p>
+      <w:pPr>
+        <w:pStyle w:val="Corpsdetexte"/>
+        <w:numPr>
+          <w:ilvl w:val="1"/>
+          <w:numId w:val="17"/>
+        </w:numPr>
+      </w:pPr>
+      <w:r>
+        <w:t xml:space="preserve">Classe </w:t>
+      </w:r>
+      <w:proofErr w:type="spellStart"/>
+      <w:r>
+        <w:t>DateCriteria</w:t>
+      </w:r>
+      <w:proofErr w:type="spellEnd"/>
+      <w:r>
+        <w:t xml:space="preserve"> qui implémente une interface </w:t>
+      </w:r>
+      <w:proofErr w:type="spellStart"/>
+      <w:r>
+        <w:t>Interface</w:t>
+      </w:r>
+      <w:proofErr w:type="spellEnd"/>
+      <w:r>
+        <w:t xml:space="preserve"> </w:t>
+      </w:r>
+      <w:proofErr w:type="spellStart"/>
+      <w:r>
+        <w:t>CriteriaDate</w:t>
+      </w:r>
+      <w:proofErr w:type="spellEnd"/>
+    </w:p>
+    <w:p>
+      <w:pPr>
+        <w:pStyle w:val="Corpsdetexte"/>
+        <w:numPr>
+          <w:ilvl w:val="1"/>
+          <w:numId w:val="17"/>
+        </w:numPr>
+      </w:pPr>
+      <w:r>
+        <w:t xml:space="preserve">Interface </w:t>
+      </w:r>
+      <w:proofErr w:type="spellStart"/>
+      <w:r>
+        <w:t>Criteria</w:t>
+      </w:r>
+      <w:r>
+        <w:t>ExamEvent</w:t>
+      </w:r>
+      <w:proofErr w:type="spellEnd"/>
+    </w:p>
+    <w:p>
+      <w:pPr>
+        <w:pStyle w:val="Corpsdetexte"/>
+        <w:numPr>
+          <w:ilvl w:val="1"/>
+          <w:numId w:val="17"/>
+        </w:numPr>
+      </w:pPr>
+      <w:r>
+        <w:t xml:space="preserve">Classe </w:t>
+      </w:r>
+      <w:proofErr w:type="spellStart"/>
+      <w:r>
+        <w:t>CriteriaJury</w:t>
+      </w:r>
+      <w:proofErr w:type="spellEnd"/>
+      <w:r>
+        <w:t xml:space="preserve"> qui implémente une interface </w:t>
+      </w:r>
+      <w:proofErr w:type="spellStart"/>
+      <w:r>
+        <w:t>CriteriaPerson</w:t>
+      </w:r>
+      <w:proofErr w:type="spellEnd"/>
+    </w:p>
+    <w:p>
+      <w:pPr>
+        <w:pStyle w:val="Corpsdetexte"/>
+        <w:numPr>
+          <w:ilvl w:val="1"/>
+          <w:numId w:val="17"/>
+        </w:numPr>
+      </w:pPr>
+      <w:bookmarkStart w:id="33" w:name="_Toc430965386"/>
+      <w:r>
+        <w:t xml:space="preserve">Classe </w:t>
+      </w:r>
+      <w:proofErr w:type="spellStart"/>
+      <w:r>
+        <w:t>CriteriaStudent</w:t>
+      </w:r>
+      <w:proofErr w:type="spellEnd"/>
+      <w:r>
+        <w:t xml:space="preserve"> qui implémente une interface </w:t>
+      </w:r>
+      <w:proofErr w:type="spellStart"/>
+      <w:r>
+        <w:t>CriteriaPerson</w:t>
+      </w:r>
+      <w:proofErr w:type="spellEnd"/>
+    </w:p>
+    <w:p>
+      <w:pPr>
+        <w:pStyle w:val="Corpsdetexte"/>
+        <w:numPr>
+          <w:ilvl w:val="0"/>
+          <w:numId w:val="17"/>
+        </w:numPr>
+      </w:pPr>
+      <w:r>
+        <w:t xml:space="preserve">Création du menu : par rapport au TP2, nous avons compris comment utiliser l'internationalisation ce qui nous a permis de réaliser les différentes parties du menu. Pour afficher le message d'information, nous avons crée une classe </w:t>
+      </w:r>
+      <w:proofErr w:type="spellStart"/>
+      <w:r>
+        <w:t>NotImplemented</w:t>
+      </w:r>
+      <w:proofErr w:type="spellEnd"/>
+      <w:r>
+        <w:t xml:space="preserve"> dans le package edu.iut.gui.listeners. Cette classe implémente l'interface </w:t>
+      </w:r>
+      <w:proofErr w:type="spellStart"/>
+      <w:r>
+        <w:t>ActionListener</w:t>
+      </w:r>
+      <w:proofErr w:type="spellEnd"/>
+      <w:r>
+        <w:t xml:space="preserve">, nous l'avons crée afin de faire appel à la classe </w:t>
+      </w:r>
+      <w:proofErr w:type="spellStart"/>
+      <w:r>
+        <w:t>ApplicationInfoMessageDialog</w:t>
+      </w:r>
+      <w:proofErr w:type="spellEnd"/>
+      <w:r>
+        <w:t xml:space="preserve"> qui contenait déjà une fonction faisant appel à la création d'un message d'information.</w:t>
+      </w:r>
+    </w:p>
+    <w:p>
+      <w:pPr>
+        <w:pStyle w:val="Corpsdetexte"/>
+        <w:numPr>
+          <w:ilvl w:val="0"/>
+          <w:numId w:val="17"/>
+        </w:numPr>
+      </w:pPr>
+      <w:r>
+        <w:t xml:space="preserve">Extrait de la classe </w:t>
+      </w:r>
+      <w:proofErr w:type="spellStart"/>
+      <w:r>
+        <w:t>NotImplemented</w:t>
+      </w:r>
+      <w:proofErr w:type="spellEnd"/>
+      <w:r>
+        <w:t xml:space="preserve"> :</w:t>
+      </w:r>
+    </w:p>
+    <w:p>
+      <w:pPr>
+        <w:pStyle w:val="Corpsdetexte"/>
+        <w:ind w:left="360"/>
+      </w:pPr>
+      <w:r>
+        <w:t xml:space="preserve">public class </w:t>
+      </w:r>
+      <w:proofErr w:type="spellStart"/>
+      <w:r>
+        <w:t>NotImplemented</w:t>
+      </w:r>
+      <w:proofErr w:type="spellEnd"/>
+      <w:r>
+        <w:t xml:space="preserve"> </w:t>
+      </w:r>
+      <w:proofErr w:type="spellStart"/>
+      <w:r>
+        <w:t>implements</w:t>
+      </w:r>
+      <w:proofErr w:type="spellEnd"/>
+      <w:r>
+        <w:t xml:space="preserve"> </w:t>
+      </w:r>
+      <w:proofErr w:type="spellStart"/>
+      <w:r>
+        <w:t>ActionListener</w:t>
+      </w:r>
+      <w:proofErr w:type="spellEnd"/>
+      <w:r>
+        <w:t xml:space="preserve"> {</w:t>
+      </w:r>
+    </w:p>
+    <w:p>
+      <w:pPr>
+        <w:pStyle w:val="Corpsdetexte"/>
+        <w:ind w:left="360"/>
+      </w:pPr>
+      <w:r>
+        <w:tab/>
+        <w:t>@</w:t>
+      </w:r>
+      <w:proofErr w:type="spellStart"/>
+      <w:r>
+        <w:t>Override</w:t>
+      </w:r>
+      <w:proofErr w:type="spellEnd"/>
+    </w:p>
+    <w:p>
+      <w:pPr>
+        <w:pStyle w:val="Corpsdetexte"/>
+        <w:ind w:left="360"/>
+      </w:pPr>
+      <w:r>
+        <w:tab/>
+        <w:t xml:space="preserve">public </w:t>
+      </w:r>
+      <w:proofErr w:type="spellStart"/>
+      <w:r>
+        <w:t>void</w:t>
+      </w:r>
+      <w:proofErr w:type="spellEnd"/>
+      <w:r>
+        <w:t xml:space="preserve"> </w:t>
+      </w:r>
+      <w:proofErr w:type="spellStart"/>
+      <w:r>
+        <w:t>actionPerformed</w:t>
+      </w:r>
+      <w:proofErr w:type="spellEnd"/>
+      <w:r>
+        <w:t>(</w:t>
+      </w:r>
+      <w:proofErr w:type="spellStart"/>
+      <w:r>
+        <w:t>ActionEvent</w:t>
+      </w:r>
+      <w:proofErr w:type="spellEnd"/>
+      <w:r>
+        <w:t xml:space="preserve"> e) {</w:t>
+      </w:r>
+    </w:p>
+    <w:p>
+      <w:pPr>
+        <w:pStyle w:val="Corpsdetexte"/>
+        <w:ind w:left="360"/>
+      </w:pPr>
+      <w:r>
+        <w:tab/>
+      </w:r>
+      <w:r>
+        <w:tab/>
+      </w:r>
+      <w:proofErr w:type="spellStart"/>
+      <w:r>
+        <w:t>ApplicationInfoMessageDialog</w:t>
+      </w:r>
+      <w:proofErr w:type="spellEnd"/>
+      <w:r>
+        <w:t xml:space="preserve"> </w:t>
+      </w:r>
+      <w:proofErr w:type="spellStart"/>
+      <w:r>
+        <w:t>messageInfo</w:t>
+      </w:r>
+      <w:proofErr w:type="spellEnd"/>
+      <w:r>
+        <w:t xml:space="preserve"> = new </w:t>
+      </w:r>
+      <w:proofErr w:type="spellStart"/>
+      <w:r>
+        <w:t>ApplicationInfoMessageDialog</w:t>
+      </w:r>
+      <w:proofErr w:type="spellEnd"/>
+      <w:r>
+        <w:t>();</w:t>
+      </w:r>
+    </w:p>
+    <w:p>
+      <w:pPr>
+        <w:pStyle w:val="Corpsdetexte"/>
+        <w:ind w:left="360"/>
+      </w:pPr>
+      <w:r>
+        <w:tab/>
+      </w:r>
+      <w:r>
+        <w:tab/>
+      </w:r>
+      <w:proofErr w:type="spellStart"/>
+      <w:r>
+        <w:t>messageInfo.newMessage</w:t>
+      </w:r>
+      <w:proofErr w:type="spellEnd"/>
+      <w:r>
+        <w:t xml:space="preserve">("Information", </w:t>
+      </w:r>
+      <w:proofErr w:type="spellStart"/>
+      <w:r>
+        <w:t>ApplicationSession.instance</w:t>
+      </w:r>
+      <w:proofErr w:type="spellEnd"/>
+      <w:r>
+        <w:t>().</w:t>
+      </w:r>
+      <w:proofErr w:type="spellStart"/>
+      <w:r>
+        <w:t>getString</w:t>
+      </w:r>
+      <w:proofErr w:type="spellEnd"/>
+      <w:r>
+        <w:t>("</w:t>
+      </w:r>
+      <w:proofErr w:type="spellStart"/>
+      <w:r>
+        <w:t>messageInfo</w:t>
+      </w:r>
+      <w:proofErr w:type="spellEnd"/>
+      <w:r>
+        <w:t>"));</w:t>
+      </w:r>
+    </w:p>
+    <w:p>
+      <w:pPr>
+        <w:pStyle w:val="Corpsdetexte"/>
+        <w:ind w:left="360"/>
+      </w:pPr>
+      <w:r>
+        <w:lastRenderedPageBreak/>
+        <w:tab/>
+        <w:t>}</w:t>
+      </w:r>
+    </w:p>
+    <w:p>
+      <w:pPr>
+        <w:pStyle w:val="Corpsdetexte"/>
+        <w:ind w:left="360"/>
+      </w:pPr>
+      <w:r>
+        <w:t>}</w:t>
+      </w:r>
+    </w:p>
+    <w:p>
+      <w:pPr>
         <w:pStyle w:val="Titre3"/>
       </w:pPr>
-      <w:bookmarkStart w:id="33" w:name="_Toc430965386"/>
       <w:r>
         <w:t>Difficultés rencontrées</w:t>
       </w:r>
@@ -9937,10 +10450,17 @@
     </w:p>
     <w:p>
       <w:pPr>
+        <w:pStyle w:val="Corpsdetexte"/>
         <w:rPr>
           <w:noProof/>
         </w:rPr>
       </w:pPr>
+      <w:r>
+        <w:rPr>
+          <w:noProof/>
+        </w:rPr>
+        <w:t>Nous n'avons pas pu faire la partie widget car nous n'avons pas compris comment l'implémenter.</w:t>
+      </w:r>
       <w:r>
         <w:rPr>
           <w:noProof/>
@@ -11267,7 +11787,7 @@
                           <w:noProof/>
                           <w:color w:val="FFFFFF" w:themeColor="background1"/>
                         </w:rPr>
-                        <w:t>6</w:t>
+                        <w:t>1</w:t>
                       </w:r>
                       <w:r>
                         <w:rPr>
@@ -11300,6 +11820,191 @@
 <file path=word/numbering.xml><?xml version="1.0" encoding="utf-8"?>
 <w:numbering xmlns:ve="http://schemas.openxmlformats.org/markup-compatibility/2006" xmlns:o="urn:schemas-microsoft-com:office:office" xmlns:r="http://schemas.openxmlformats.org/officeDocument/2006/relationships" xmlns:m="http://schemas.openxmlformats.org/officeDocument/2006/math" xmlns:v="urn:schemas-microsoft-com:vml" xmlns:wp="http://schemas.openxmlformats.org/drawingml/2006/wordprocessingDrawing" xmlns:w10="urn:schemas-microsoft-com:office:word" xmlns:w="http://schemas.openxmlformats.org/wordprocessingml/2006/main" xmlns:wne="http://schemas.microsoft.com/office/word/2006/wordml">
   <w:abstractNum w:abstractNumId="0">
+    <w:nsid w:val="FFFFFF7C"/>
+    <w:multiLevelType w:val="singleLevel"/>
+    <w:tmpl w:val="406842B0"/>
+    <w:lvl w:ilvl="0">
+      <w:start w:val="1"/>
+      <w:numFmt w:val="decimal"/>
+      <w:lvlText w:val="%1."/>
+      <w:lvlJc w:val="left"/>
+      <w:pPr>
+        <w:tabs>
+          <w:tab w:val="num" w:pos="1492"/>
+        </w:tabs>
+        <w:ind w:left="1492" w:hanging="360"/>
+      </w:pPr>
+    </w:lvl>
+  </w:abstractNum>
+  <w:abstractNum w:abstractNumId="1">
+    <w:nsid w:val="FFFFFF7D"/>
+    <w:multiLevelType w:val="singleLevel"/>
+    <w:tmpl w:val="2F121612"/>
+    <w:lvl w:ilvl="0">
+      <w:start w:val="1"/>
+      <w:numFmt w:val="decimal"/>
+      <w:lvlText w:val="%1."/>
+      <w:lvlJc w:val="left"/>
+      <w:pPr>
+        <w:tabs>
+          <w:tab w:val="num" w:pos="1209"/>
+        </w:tabs>
+        <w:ind w:left="1209" w:hanging="360"/>
+      </w:pPr>
+    </w:lvl>
+  </w:abstractNum>
+  <w:abstractNum w:abstractNumId="2">
+    <w:nsid w:val="FFFFFF7E"/>
+    <w:multiLevelType w:val="singleLevel"/>
+    <w:tmpl w:val="34DC4434"/>
+    <w:lvl w:ilvl="0">
+      <w:start w:val="1"/>
+      <w:numFmt w:val="decimal"/>
+      <w:lvlText w:val="%1."/>
+      <w:lvlJc w:val="left"/>
+      <w:pPr>
+        <w:tabs>
+          <w:tab w:val="num" w:pos="926"/>
+        </w:tabs>
+        <w:ind w:left="926" w:hanging="360"/>
+      </w:pPr>
+    </w:lvl>
+  </w:abstractNum>
+  <w:abstractNum w:abstractNumId="3">
+    <w:nsid w:val="FFFFFF7F"/>
+    <w:multiLevelType w:val="singleLevel"/>
+    <w:tmpl w:val="5588A54E"/>
+    <w:lvl w:ilvl="0">
+      <w:start w:val="1"/>
+      <w:numFmt w:val="decimal"/>
+      <w:lvlText w:val="%1."/>
+      <w:lvlJc w:val="left"/>
+      <w:pPr>
+        <w:tabs>
+          <w:tab w:val="num" w:pos="643"/>
+        </w:tabs>
+        <w:ind w:left="643" w:hanging="360"/>
+      </w:pPr>
+    </w:lvl>
+  </w:abstractNum>
+  <w:abstractNum w:abstractNumId="4">
+    <w:nsid w:val="FFFFFF80"/>
+    <w:multiLevelType w:val="singleLevel"/>
+    <w:tmpl w:val="6D3C2754"/>
+    <w:lvl w:ilvl="0">
+      <w:start w:val="1"/>
+      <w:numFmt w:val="bullet"/>
+      <w:lvlText w:val=""/>
+      <w:lvlJc w:val="left"/>
+      <w:pPr>
+        <w:tabs>
+          <w:tab w:val="num" w:pos="1492"/>
+        </w:tabs>
+        <w:ind w:left="1492" w:hanging="360"/>
+      </w:pPr>
+      <w:rPr>
+        <w:rFonts w:ascii="Symbol" w:hAnsi="Symbol" w:hint="default"/>
+      </w:rPr>
+    </w:lvl>
+  </w:abstractNum>
+  <w:abstractNum w:abstractNumId="5">
+    <w:nsid w:val="FFFFFF81"/>
+    <w:multiLevelType w:val="singleLevel"/>
+    <w:tmpl w:val="A6E4E87C"/>
+    <w:lvl w:ilvl="0">
+      <w:start w:val="1"/>
+      <w:numFmt w:val="bullet"/>
+      <w:lvlText w:val=""/>
+      <w:lvlJc w:val="left"/>
+      <w:pPr>
+        <w:tabs>
+          <w:tab w:val="num" w:pos="1209"/>
+        </w:tabs>
+        <w:ind w:left="1209" w:hanging="360"/>
+      </w:pPr>
+      <w:rPr>
+        <w:rFonts w:ascii="Symbol" w:hAnsi="Symbol" w:hint="default"/>
+      </w:rPr>
+    </w:lvl>
+  </w:abstractNum>
+  <w:abstractNum w:abstractNumId="6">
+    <w:nsid w:val="FFFFFF82"/>
+    <w:multiLevelType w:val="singleLevel"/>
+    <w:tmpl w:val="896C70B4"/>
+    <w:lvl w:ilvl="0">
+      <w:start w:val="1"/>
+      <w:numFmt w:val="bullet"/>
+      <w:lvlText w:val=""/>
+      <w:lvlJc w:val="left"/>
+      <w:pPr>
+        <w:tabs>
+          <w:tab w:val="num" w:pos="926"/>
+        </w:tabs>
+        <w:ind w:left="926" w:hanging="360"/>
+      </w:pPr>
+      <w:rPr>
+        <w:rFonts w:ascii="Symbol" w:hAnsi="Symbol" w:hint="default"/>
+      </w:rPr>
+    </w:lvl>
+  </w:abstractNum>
+  <w:abstractNum w:abstractNumId="7">
+    <w:nsid w:val="FFFFFF83"/>
+    <w:multiLevelType w:val="singleLevel"/>
+    <w:tmpl w:val="C4BE28BE"/>
+    <w:lvl w:ilvl="0">
+      <w:start w:val="1"/>
+      <w:numFmt w:val="bullet"/>
+      <w:lvlText w:val=""/>
+      <w:lvlJc w:val="left"/>
+      <w:pPr>
+        <w:tabs>
+          <w:tab w:val="num" w:pos="643"/>
+        </w:tabs>
+        <w:ind w:left="643" w:hanging="360"/>
+      </w:pPr>
+      <w:rPr>
+        <w:rFonts w:ascii="Symbol" w:hAnsi="Symbol" w:hint="default"/>
+      </w:rPr>
+    </w:lvl>
+  </w:abstractNum>
+  <w:abstractNum w:abstractNumId="8">
+    <w:nsid w:val="FFFFFF88"/>
+    <w:multiLevelType w:val="singleLevel"/>
+    <w:tmpl w:val="E7647682"/>
+    <w:lvl w:ilvl="0">
+      <w:start w:val="1"/>
+      <w:numFmt w:val="decimal"/>
+      <w:lvlText w:val="%1."/>
+      <w:lvlJc w:val="left"/>
+      <w:pPr>
+        <w:tabs>
+          <w:tab w:val="num" w:pos="360"/>
+        </w:tabs>
+        <w:ind w:left="360" w:hanging="360"/>
+      </w:pPr>
+    </w:lvl>
+  </w:abstractNum>
+  <w:abstractNum w:abstractNumId="9">
+    <w:nsid w:val="FFFFFF89"/>
+    <w:multiLevelType w:val="singleLevel"/>
+    <w:tmpl w:val="C810B6A0"/>
+    <w:lvl w:ilvl="0">
+      <w:start w:val="1"/>
+      <w:numFmt w:val="bullet"/>
+      <w:lvlText w:val=""/>
+      <w:lvlJc w:val="left"/>
+      <w:pPr>
+        <w:tabs>
+          <w:tab w:val="num" w:pos="360"/>
+        </w:tabs>
+        <w:ind w:left="360" w:hanging="360"/>
+      </w:pPr>
+      <w:rPr>
+        <w:rFonts w:ascii="Symbol" w:hAnsi="Symbol" w:hint="default"/>
+      </w:rPr>
+    </w:lvl>
+  </w:abstractNum>
+  <w:abstractNum w:abstractNumId="10">
     <w:nsid w:val="06564DCA"/>
     <w:multiLevelType w:val="hybridMultilevel"/>
     <w:tmpl w:val="F6EA2564"/>
@@ -11385,7 +12090,7 @@
       </w:pPr>
     </w:lvl>
   </w:abstractNum>
-  <w:abstractNum w:abstractNumId="1">
+  <w:abstractNum w:abstractNumId="11">
     <w:nsid w:val="06813849"/>
     <w:multiLevelType w:val="hybridMultilevel"/>
     <w:tmpl w:val="2CBA2F12"/>
@@ -11498,7 +12203,7 @@
       </w:rPr>
     </w:lvl>
   </w:abstractNum>
-  <w:abstractNum w:abstractNumId="2">
+  <w:abstractNum w:abstractNumId="12">
     <w:nsid w:val="07D227D8"/>
     <w:multiLevelType w:val="hybridMultilevel"/>
     <w:tmpl w:val="6D585180"/>
@@ -11611,7 +12316,7 @@
       </w:rPr>
     </w:lvl>
   </w:abstractNum>
-  <w:abstractNum w:abstractNumId="3">
+  <w:abstractNum w:abstractNumId="13">
     <w:nsid w:val="0C717620"/>
     <w:multiLevelType w:val="hybridMultilevel"/>
     <w:tmpl w:val="0C52E628"/>
@@ -11697,7 +12402,7 @@
       </w:pPr>
     </w:lvl>
   </w:abstractNum>
-  <w:abstractNum w:abstractNumId="4">
+  <w:abstractNum w:abstractNumId="14">
     <w:nsid w:val="0D6B765D"/>
     <w:multiLevelType w:val="hybridMultilevel"/>
     <w:tmpl w:val="4CA820CA"/>
@@ -11810,7 +12515,7 @@
       </w:rPr>
     </w:lvl>
   </w:abstractNum>
-  <w:abstractNum w:abstractNumId="5">
+  <w:abstractNum w:abstractNumId="15">
     <w:nsid w:val="123117FD"/>
     <w:multiLevelType w:val="hybridMultilevel"/>
     <w:tmpl w:val="FA7021E0"/>
@@ -11923,7 +12628,7 @@
       </w:rPr>
     </w:lvl>
   </w:abstractNum>
-  <w:abstractNum w:abstractNumId="6">
+  <w:abstractNum w:abstractNumId="16">
     <w:nsid w:val="15B73603"/>
     <w:multiLevelType w:val="hybridMultilevel"/>
     <w:tmpl w:val="9418F15C"/>
@@ -12036,7 +12741,7 @@
       </w:rPr>
     </w:lvl>
   </w:abstractNum>
-  <w:abstractNum w:abstractNumId="7">
+  <w:abstractNum w:abstractNumId="17">
     <w:nsid w:val="170559E9"/>
     <w:multiLevelType w:val="hybridMultilevel"/>
     <w:tmpl w:val="36BE8BF8"/>
@@ -12149,7 +12854,7 @@
       </w:rPr>
     </w:lvl>
   </w:abstractNum>
-  <w:abstractNum w:abstractNumId="8">
+  <w:abstractNum w:abstractNumId="18">
     <w:nsid w:val="1A6D78E9"/>
     <w:multiLevelType w:val="hybridMultilevel"/>
     <w:tmpl w:val="6D40A07C"/>
@@ -12264,7 +12969,7 @@
       </w:rPr>
     </w:lvl>
   </w:abstractNum>
-  <w:abstractNum w:abstractNumId="9">
+  <w:abstractNum w:abstractNumId="19">
     <w:nsid w:val="1C51050E"/>
     <w:multiLevelType w:val="hybridMultilevel"/>
     <w:tmpl w:val="1D84913E"/>
@@ -12377,7 +13082,120 @@
       </w:rPr>
     </w:lvl>
   </w:abstractNum>
-  <w:abstractNum w:abstractNumId="10">
+  <w:abstractNum w:abstractNumId="20">
+    <w:nsid w:val="23C0236B"/>
+    <w:multiLevelType w:val="hybridMultilevel"/>
+    <w:tmpl w:val="CB922644"/>
+    <w:lvl w:ilvl="0" w:tplc="040C0001">
+      <w:start w:val="1"/>
+      <w:numFmt w:val="bullet"/>
+      <w:lvlText w:val=""/>
+      <w:lvlJc w:val="left"/>
+      <w:pPr>
+        <w:ind w:left="720" w:hanging="360"/>
+      </w:pPr>
+      <w:rPr>
+        <w:rFonts w:ascii="Symbol" w:hAnsi="Symbol" w:hint="default"/>
+      </w:rPr>
+    </w:lvl>
+    <w:lvl w:ilvl="1" w:tplc="040C0003" w:tentative="1">
+      <w:start w:val="1"/>
+      <w:numFmt w:val="bullet"/>
+      <w:lvlText w:val="o"/>
+      <w:lvlJc w:val="left"/>
+      <w:pPr>
+        <w:ind w:left="1440" w:hanging="360"/>
+      </w:pPr>
+      <w:rPr>
+        <w:rFonts w:ascii="Courier New" w:hAnsi="Courier New" w:cs="Courier New" w:hint="default"/>
+      </w:rPr>
+    </w:lvl>
+    <w:lvl w:ilvl="2" w:tplc="040C0005" w:tentative="1">
+      <w:start w:val="1"/>
+      <w:numFmt w:val="bullet"/>
+      <w:lvlText w:val=""/>
+      <w:lvlJc w:val="left"/>
+      <w:pPr>
+        <w:ind w:left="2160" w:hanging="360"/>
+      </w:pPr>
+      <w:rPr>
+        <w:rFonts w:ascii="Wingdings" w:hAnsi="Wingdings" w:hint="default"/>
+      </w:rPr>
+    </w:lvl>
+    <w:lvl w:ilvl="3" w:tplc="040C0001" w:tentative="1">
+      <w:start w:val="1"/>
+      <w:numFmt w:val="bullet"/>
+      <w:lvlText w:val=""/>
+      <w:lvlJc w:val="left"/>
+      <w:pPr>
+        <w:ind w:left="2880" w:hanging="360"/>
+      </w:pPr>
+      <w:rPr>
+        <w:rFonts w:ascii="Symbol" w:hAnsi="Symbol" w:hint="default"/>
+      </w:rPr>
+    </w:lvl>
+    <w:lvl w:ilvl="4" w:tplc="040C0003" w:tentative="1">
+      <w:start w:val="1"/>
+      <w:numFmt w:val="bullet"/>
+      <w:lvlText w:val="o"/>
+      <w:lvlJc w:val="left"/>
+      <w:pPr>
+        <w:ind w:left="3600" w:hanging="360"/>
+      </w:pPr>
+      <w:rPr>
+        <w:rFonts w:ascii="Courier New" w:hAnsi="Courier New" w:cs="Courier New" w:hint="default"/>
+      </w:rPr>
+    </w:lvl>
+    <w:lvl w:ilvl="5" w:tplc="040C0005" w:tentative="1">
+      <w:start w:val="1"/>
+      <w:numFmt w:val="bullet"/>
+      <w:lvlText w:val=""/>
+      <w:lvlJc w:val="left"/>
+      <w:pPr>
+        <w:ind w:left="4320" w:hanging="360"/>
+      </w:pPr>
+      <w:rPr>
+        <w:rFonts w:ascii="Wingdings" w:hAnsi="Wingdings" w:hint="default"/>
+      </w:rPr>
+    </w:lvl>
+    <w:lvl w:ilvl="6" w:tplc="040C0001" w:tentative="1">
+      <w:start w:val="1"/>
+      <w:numFmt w:val="bullet"/>
+      <w:lvlText w:val=""/>
+      <w:lvlJc w:val="left"/>
+      <w:pPr>
+        <w:ind w:left="5040" w:hanging="360"/>
+      </w:pPr>
+      <w:rPr>
+        <w:rFonts w:ascii="Symbol" w:hAnsi="Symbol" w:hint="default"/>
+      </w:rPr>
+    </w:lvl>
+    <w:lvl w:ilvl="7" w:tplc="040C0003" w:tentative="1">
+      <w:start w:val="1"/>
+      <w:numFmt w:val="bullet"/>
+      <w:lvlText w:val="o"/>
+      <w:lvlJc w:val="left"/>
+      <w:pPr>
+        <w:ind w:left="5760" w:hanging="360"/>
+      </w:pPr>
+      <w:rPr>
+        <w:rFonts w:ascii="Courier New" w:hAnsi="Courier New" w:cs="Courier New" w:hint="default"/>
+      </w:rPr>
+    </w:lvl>
+    <w:lvl w:ilvl="8" w:tplc="040C0005" w:tentative="1">
+      <w:start w:val="1"/>
+      <w:numFmt w:val="bullet"/>
+      <w:lvlText w:val=""/>
+      <w:lvlJc w:val="left"/>
+      <w:pPr>
+        <w:ind w:left="6480" w:hanging="360"/>
+      </w:pPr>
+      <w:rPr>
+        <w:rFonts w:ascii="Wingdings" w:hAnsi="Wingdings" w:hint="default"/>
+      </w:rPr>
+    </w:lvl>
+  </w:abstractNum>
+  <w:abstractNum w:abstractNumId="21">
     <w:nsid w:val="28237EDC"/>
     <w:multiLevelType w:val="hybridMultilevel"/>
     <w:tmpl w:val="4A96C984"/>
@@ -12463,7 +13281,7 @@
       </w:pPr>
     </w:lvl>
   </w:abstractNum>
-  <w:abstractNum w:abstractNumId="11">
+  <w:abstractNum w:abstractNumId="22">
     <w:nsid w:val="2FF2241E"/>
     <w:multiLevelType w:val="hybridMultilevel"/>
     <w:tmpl w:val="982EC244"/>
@@ -12576,7 +13394,7 @@
       </w:rPr>
     </w:lvl>
   </w:abstractNum>
-  <w:abstractNum w:abstractNumId="12">
+  <w:abstractNum w:abstractNumId="23">
     <w:nsid w:val="32F1066C"/>
     <w:multiLevelType w:val="hybridMultilevel"/>
     <w:tmpl w:val="005879B4"/>
@@ -12689,7 +13507,7 @@
       </w:rPr>
     </w:lvl>
   </w:abstractNum>
-  <w:abstractNum w:abstractNumId="13">
+  <w:abstractNum w:abstractNumId="24">
     <w:nsid w:val="37020A68"/>
     <w:multiLevelType w:val="hybridMultilevel"/>
     <w:tmpl w:val="D578EDFA"/>
@@ -12802,7 +13620,7 @@
       </w:rPr>
     </w:lvl>
   </w:abstractNum>
-  <w:abstractNum w:abstractNumId="14">
+  <w:abstractNum w:abstractNumId="25">
     <w:nsid w:val="3CD161F3"/>
     <w:multiLevelType w:val="hybridMultilevel"/>
     <w:tmpl w:val="649C2908"/>
@@ -12915,7 +13733,7 @@
       </w:rPr>
     </w:lvl>
   </w:abstractNum>
-  <w:abstractNum w:abstractNumId="15">
+  <w:abstractNum w:abstractNumId="26">
     <w:nsid w:val="3D726EA1"/>
     <w:multiLevelType w:val="hybridMultilevel"/>
     <w:tmpl w:val="C1A43D6C"/>
@@ -13028,7 +13846,7 @@
       </w:rPr>
     </w:lvl>
   </w:abstractNum>
-  <w:abstractNum w:abstractNumId="16">
+  <w:abstractNum w:abstractNumId="27">
     <w:nsid w:val="426C7CFB"/>
     <w:multiLevelType w:val="hybridMultilevel"/>
     <w:tmpl w:val="D3D41116"/>
@@ -13141,7 +13959,7 @@
       </w:rPr>
     </w:lvl>
   </w:abstractNum>
-  <w:abstractNum w:abstractNumId="17">
+  <w:abstractNum w:abstractNumId="28">
     <w:nsid w:val="441C275C"/>
     <w:multiLevelType w:val="hybridMultilevel"/>
     <w:tmpl w:val="0B7E49D4"/>
@@ -13255,7 +14073,7 @@
       </w:rPr>
     </w:lvl>
   </w:abstractNum>
-  <w:abstractNum w:abstractNumId="18">
+  <w:abstractNum w:abstractNumId="29">
     <w:nsid w:val="4C1E5409"/>
     <w:multiLevelType w:val="hybridMultilevel"/>
     <w:tmpl w:val="53C66A36"/>
@@ -13368,7 +14186,7 @@
       </w:rPr>
     </w:lvl>
   </w:abstractNum>
-  <w:abstractNum w:abstractNumId="19">
+  <w:abstractNum w:abstractNumId="30">
     <w:nsid w:val="4D2956E3"/>
     <w:multiLevelType w:val="hybridMultilevel"/>
     <w:tmpl w:val="F96E8380"/>
@@ -13481,10 +14299,10 @@
       </w:rPr>
     </w:lvl>
   </w:abstractNum>
-  <w:abstractNum w:abstractNumId="20">
+  <w:abstractNum w:abstractNumId="31">
     <w:nsid w:val="53831A2B"/>
     <w:multiLevelType w:val="hybridMultilevel"/>
-    <w:tmpl w:val="81089E24"/>
+    <w:tmpl w:val="39AAA210"/>
     <w:lvl w:ilvl="0" w:tplc="040C0001">
       <w:start w:val="1"/>
       <w:numFmt w:val="bullet"/>
@@ -13497,104 +14315,104 @@
         <w:rFonts w:ascii="Symbol" w:hAnsi="Symbol" w:hint="default"/>
       </w:rPr>
     </w:lvl>
-    <w:lvl w:ilvl="1" w:tplc="040C0003">
+    <w:lvl w:ilvl="1" w:tplc="040C0009">
+      <w:start w:val="1"/>
+      <w:numFmt w:val="bullet"/>
+      <w:lvlText w:val=""/>
+      <w:lvlJc w:val="left"/>
+      <w:pPr>
+        <w:ind w:left="1440" w:hanging="360"/>
+      </w:pPr>
+      <w:rPr>
+        <w:rFonts w:ascii="Wingdings" w:hAnsi="Wingdings" w:hint="default"/>
+      </w:rPr>
+    </w:lvl>
+    <w:lvl w:ilvl="2" w:tplc="040C0005" w:tentative="1">
+      <w:start w:val="1"/>
+      <w:numFmt w:val="bullet"/>
+      <w:lvlText w:val=""/>
+      <w:lvlJc w:val="left"/>
+      <w:pPr>
+        <w:ind w:left="2160" w:hanging="360"/>
+      </w:pPr>
+      <w:rPr>
+        <w:rFonts w:ascii="Wingdings" w:hAnsi="Wingdings" w:hint="default"/>
+      </w:rPr>
+    </w:lvl>
+    <w:lvl w:ilvl="3" w:tplc="040C0001" w:tentative="1">
+      <w:start w:val="1"/>
+      <w:numFmt w:val="bullet"/>
+      <w:lvlText w:val=""/>
+      <w:lvlJc w:val="left"/>
+      <w:pPr>
+        <w:ind w:left="2880" w:hanging="360"/>
+      </w:pPr>
+      <w:rPr>
+        <w:rFonts w:ascii="Symbol" w:hAnsi="Symbol" w:hint="default"/>
+      </w:rPr>
+    </w:lvl>
+    <w:lvl w:ilvl="4" w:tplc="040C0003" w:tentative="1">
       <w:start w:val="1"/>
       <w:numFmt w:val="bullet"/>
       <w:lvlText w:val="o"/>
       <w:lvlJc w:val="left"/>
       <w:pPr>
-        <w:ind w:left="1440" w:hanging="360"/>
+        <w:ind w:left="3600" w:hanging="360"/>
       </w:pPr>
       <w:rPr>
         <w:rFonts w:ascii="Courier New" w:hAnsi="Courier New" w:cs="Courier New" w:hint="default"/>
       </w:rPr>
     </w:lvl>
-    <w:lvl w:ilvl="2" w:tplc="040C0005" w:tentative="1">
+    <w:lvl w:ilvl="5" w:tplc="040C0005" w:tentative="1">
       <w:start w:val="1"/>
       <w:numFmt w:val="bullet"/>
       <w:lvlText w:val=""/>
       <w:lvlJc w:val="left"/>
       <w:pPr>
-        <w:ind w:left="2160" w:hanging="360"/>
+        <w:ind w:left="4320" w:hanging="360"/>
       </w:pPr>
       <w:rPr>
         <w:rFonts w:ascii="Wingdings" w:hAnsi="Wingdings" w:hint="default"/>
       </w:rPr>
     </w:lvl>
-    <w:lvl w:ilvl="3" w:tplc="040C0001" w:tentative="1">
+    <w:lvl w:ilvl="6" w:tplc="040C0001" w:tentative="1">
       <w:start w:val="1"/>
       <w:numFmt w:val="bullet"/>
       <w:lvlText w:val=""/>
       <w:lvlJc w:val="left"/>
       <w:pPr>
-        <w:ind w:left="2880" w:hanging="360"/>
+        <w:ind w:left="5040" w:hanging="360"/>
       </w:pPr>
       <w:rPr>
         <w:rFonts w:ascii="Symbol" w:hAnsi="Symbol" w:hint="default"/>
       </w:rPr>
     </w:lvl>
-    <w:lvl w:ilvl="4" w:tplc="040C0003" w:tentative="1">
+    <w:lvl w:ilvl="7" w:tplc="040C0003" w:tentative="1">
       <w:start w:val="1"/>
       <w:numFmt w:val="bullet"/>
       <w:lvlText w:val="o"/>
       <w:lvlJc w:val="left"/>
       <w:pPr>
-        <w:ind w:left="3600" w:hanging="360"/>
+        <w:ind w:left="5760" w:hanging="360"/>
       </w:pPr>
       <w:rPr>
         <w:rFonts w:ascii="Courier New" w:hAnsi="Courier New" w:cs="Courier New" w:hint="default"/>
       </w:rPr>
     </w:lvl>
-    <w:lvl w:ilvl="5" w:tplc="040C0005" w:tentative="1">
+    <w:lvl w:ilvl="8" w:tplc="040C0005" w:tentative="1">
       <w:start w:val="1"/>
       <w:numFmt w:val="bullet"/>
       <w:lvlText w:val=""/>
       <w:lvlJc w:val="left"/>
       <w:pPr>
-        <w:ind w:left="4320" w:hanging="360"/>
+        <w:ind w:left="6480" w:hanging="360"/>
       </w:pPr>
       <w:rPr>
         <w:rFonts w:ascii="Wingdings" w:hAnsi="Wingdings" w:hint="default"/>
       </w:rPr>
     </w:lvl>
-    <w:lvl w:ilvl="6" w:tplc="040C0001" w:tentative="1">
-      <w:start w:val="1"/>
-      <w:numFmt w:val="bullet"/>
-      <w:lvlText w:val=""/>
-      <w:lvlJc w:val="left"/>
-      <w:pPr>
-        <w:ind w:left="5040" w:hanging="360"/>
-      </w:pPr>
-      <w:rPr>
-        <w:rFonts w:ascii="Symbol" w:hAnsi="Symbol" w:hint="default"/>
-      </w:rPr>
-    </w:lvl>
-    <w:lvl w:ilvl="7" w:tplc="040C0003" w:tentative="1">
-      <w:start w:val="1"/>
-      <w:numFmt w:val="bullet"/>
-      <w:lvlText w:val="o"/>
-      <w:lvlJc w:val="left"/>
-      <w:pPr>
-        <w:ind w:left="5760" w:hanging="360"/>
-      </w:pPr>
-      <w:rPr>
-        <w:rFonts w:ascii="Courier New" w:hAnsi="Courier New" w:cs="Courier New" w:hint="default"/>
-      </w:rPr>
-    </w:lvl>
-    <w:lvl w:ilvl="8" w:tplc="040C0005" w:tentative="1">
-      <w:start w:val="1"/>
-      <w:numFmt w:val="bullet"/>
-      <w:lvlText w:val=""/>
-      <w:lvlJc w:val="left"/>
-      <w:pPr>
-        <w:ind w:left="6480" w:hanging="360"/>
-      </w:pPr>
-      <w:rPr>
-        <w:rFonts w:ascii="Wingdings" w:hAnsi="Wingdings" w:hint="default"/>
-      </w:rPr>
-    </w:lvl>
   </w:abstractNum>
-  <w:abstractNum w:abstractNumId="21">
+  <w:abstractNum w:abstractNumId="32">
     <w:nsid w:val="56BD6131"/>
     <w:multiLevelType w:val="hybridMultilevel"/>
     <w:tmpl w:val="BBEE3DBE"/>
@@ -13707,7 +14525,7 @@
       </w:rPr>
     </w:lvl>
   </w:abstractNum>
-  <w:abstractNum w:abstractNumId="22">
+  <w:abstractNum w:abstractNumId="33">
     <w:nsid w:val="5A9D7867"/>
     <w:multiLevelType w:val="hybridMultilevel"/>
     <w:tmpl w:val="B7163AF4"/>
@@ -13820,7 +14638,7 @@
       </w:rPr>
     </w:lvl>
   </w:abstractNum>
-  <w:abstractNum w:abstractNumId="23">
+  <w:abstractNum w:abstractNumId="34">
     <w:nsid w:val="5E676868"/>
     <w:multiLevelType w:val="hybridMultilevel"/>
     <w:tmpl w:val="45AAEE86"/>
@@ -13933,7 +14751,7 @@
       </w:rPr>
     </w:lvl>
   </w:abstractNum>
-  <w:abstractNum w:abstractNumId="24">
+  <w:abstractNum w:abstractNumId="35">
     <w:nsid w:val="67226155"/>
     <w:multiLevelType w:val="hybridMultilevel"/>
     <w:tmpl w:val="A2809F4C"/>
@@ -14046,7 +14864,7 @@
       </w:rPr>
     </w:lvl>
   </w:abstractNum>
-  <w:abstractNum w:abstractNumId="25">
+  <w:abstractNum w:abstractNumId="36">
     <w:nsid w:val="695C2D34"/>
     <w:multiLevelType w:val="hybridMultilevel"/>
     <w:tmpl w:val="9D02CDAE"/>
@@ -14132,7 +14950,7 @@
       </w:pPr>
     </w:lvl>
   </w:abstractNum>
-  <w:abstractNum w:abstractNumId="26">
+  <w:abstractNum w:abstractNumId="37">
     <w:nsid w:val="6C4A101B"/>
     <w:multiLevelType w:val="hybridMultilevel"/>
     <w:tmpl w:val="0B726274"/>
@@ -14245,7 +15063,7 @@
       </w:rPr>
     </w:lvl>
   </w:abstractNum>
-  <w:abstractNum w:abstractNumId="27">
+  <w:abstractNum w:abstractNumId="38">
     <w:nsid w:val="6C943D39"/>
     <w:multiLevelType w:val="hybridMultilevel"/>
     <w:tmpl w:val="F0242206"/>
@@ -14358,7 +15176,7 @@
       </w:rPr>
     </w:lvl>
   </w:abstractNum>
-  <w:abstractNum w:abstractNumId="28">
+  <w:abstractNum w:abstractNumId="39">
     <w:nsid w:val="6DD97BF3"/>
     <w:multiLevelType w:val="hybridMultilevel"/>
     <w:tmpl w:val="C8C6FE24"/>
@@ -14471,7 +15289,7 @@
       </w:rPr>
     </w:lvl>
   </w:abstractNum>
-  <w:abstractNum w:abstractNumId="29">
+  <w:abstractNum w:abstractNumId="40">
     <w:nsid w:val="70A94BC9"/>
     <w:multiLevelType w:val="hybridMultilevel"/>
     <w:tmpl w:val="4C8E62B0"/>
@@ -14584,7 +15402,7 @@
       </w:rPr>
     </w:lvl>
   </w:abstractNum>
-  <w:abstractNum w:abstractNumId="30">
+  <w:abstractNum w:abstractNumId="41">
     <w:nsid w:val="739602CA"/>
     <w:multiLevelType w:val="hybridMultilevel"/>
     <w:tmpl w:val="53820E50"/>
@@ -14670,7 +15488,7 @@
       </w:pPr>
     </w:lvl>
   </w:abstractNum>
-  <w:abstractNum w:abstractNumId="31">
+  <w:abstractNum w:abstractNumId="42">
     <w:nsid w:val="7BF94CD8"/>
     <w:multiLevelType w:val="hybridMultilevel"/>
     <w:tmpl w:val="C6CE4730"/>
@@ -14783,7 +15601,7 @@
       </w:rPr>
     </w:lvl>
   </w:abstractNum>
-  <w:abstractNum w:abstractNumId="32">
+  <w:abstractNum w:abstractNumId="43">
     <w:nsid w:val="7D99258B"/>
     <w:multiLevelType w:val="hybridMultilevel"/>
     <w:tmpl w:val="ED1C10D2"/>
@@ -14897,103 +15715,136 @@
     </w:lvl>
   </w:abstractNum>
   <w:num w:numId="1">
+    <w:abstractNumId w:val="43"/>
+  </w:num>
+  <w:num w:numId="2">
+    <w:abstractNumId w:val="21"/>
+  </w:num>
+  <w:num w:numId="3">
+    <w:abstractNumId w:val="41"/>
+  </w:num>
+  <w:num w:numId="4">
+    <w:abstractNumId w:val="13"/>
+  </w:num>
+  <w:num w:numId="5">
+    <w:abstractNumId w:val="10"/>
+  </w:num>
+  <w:num w:numId="6">
+    <w:abstractNumId w:val="36"/>
+  </w:num>
+  <w:num w:numId="7">
+    <w:abstractNumId w:val="19"/>
+  </w:num>
+  <w:num w:numId="8">
+    <w:abstractNumId w:val="26"/>
+  </w:num>
+  <w:num w:numId="9">
+    <w:abstractNumId w:val="39"/>
+  </w:num>
+  <w:num w:numId="10">
+    <w:abstractNumId w:val="35"/>
+  </w:num>
+  <w:num w:numId="11">
+    <w:abstractNumId w:val="24"/>
+  </w:num>
+  <w:num w:numId="12">
+    <w:abstractNumId w:val="12"/>
+  </w:num>
+  <w:num w:numId="13">
+    <w:abstractNumId w:val="11"/>
+  </w:num>
+  <w:num w:numId="14">
+    <w:abstractNumId w:val="34"/>
+  </w:num>
+  <w:num w:numId="15">
+    <w:abstractNumId w:val="37"/>
+  </w:num>
+  <w:num w:numId="16">
+    <w:abstractNumId w:val="42"/>
+  </w:num>
+  <w:num w:numId="17">
+    <w:abstractNumId w:val="31"/>
+  </w:num>
+  <w:num w:numId="18">
+    <w:abstractNumId w:val="23"/>
+  </w:num>
+  <w:num w:numId="19">
+    <w:abstractNumId w:val="33"/>
+  </w:num>
+  <w:num w:numId="20">
+    <w:abstractNumId w:val="17"/>
+  </w:num>
+  <w:num w:numId="21">
+    <w:abstractNumId w:val="14"/>
+  </w:num>
+  <w:num w:numId="22">
+    <w:abstractNumId w:val="22"/>
+  </w:num>
+  <w:num w:numId="23">
     <w:abstractNumId w:val="32"/>
   </w:num>
-  <w:num w:numId="2">
-    <w:abstractNumId w:val="10"/>
+  <w:num w:numId="24">
+    <w:abstractNumId w:val="18"/>
   </w:num>
-  <w:num w:numId="3">
+  <w:num w:numId="25">
+    <w:abstractNumId w:val="29"/>
+  </w:num>
+  <w:num w:numId="26">
+    <w:abstractNumId w:val="16"/>
+  </w:num>
+  <w:num w:numId="27">
+    <w:abstractNumId w:val="38"/>
+  </w:num>
+  <w:num w:numId="28">
+    <w:abstractNumId w:val="25"/>
+  </w:num>
+  <w:num w:numId="29">
     <w:abstractNumId w:val="30"/>
   </w:num>
-  <w:num w:numId="4">
+  <w:num w:numId="30">
+    <w:abstractNumId w:val="28"/>
+  </w:num>
+  <w:num w:numId="31">
+    <w:abstractNumId w:val="27"/>
+  </w:num>
+  <w:num w:numId="32">
+    <w:abstractNumId w:val="40"/>
+  </w:num>
+  <w:num w:numId="33">
+    <w:abstractNumId w:val="15"/>
+  </w:num>
+  <w:num w:numId="34">
+    <w:abstractNumId w:val="20"/>
+  </w:num>
+  <w:num w:numId="35">
+    <w:abstractNumId w:val="8"/>
+  </w:num>
+  <w:num w:numId="36">
     <w:abstractNumId w:val="3"/>
   </w:num>
-  <w:num w:numId="5">
+  <w:num w:numId="37">
+    <w:abstractNumId w:val="2"/>
+  </w:num>
+  <w:num w:numId="38">
+    <w:abstractNumId w:val="1"/>
+  </w:num>
+  <w:num w:numId="39">
     <w:abstractNumId w:val="0"/>
   </w:num>
-  <w:num w:numId="6">
-    <w:abstractNumId w:val="25"/>
-  </w:num>
-  <w:num w:numId="7">
+  <w:num w:numId="40">
     <w:abstractNumId w:val="9"/>
   </w:num>
-  <w:num w:numId="8">
-    <w:abstractNumId w:val="15"/>
-  </w:num>
-  <w:num w:numId="9">
-    <w:abstractNumId w:val="28"/>
-  </w:num>
-  <w:num w:numId="10">
-    <w:abstractNumId w:val="24"/>
-  </w:num>
-  <w:num w:numId="11">
-    <w:abstractNumId w:val="13"/>
-  </w:num>
-  <w:num w:numId="12">
-    <w:abstractNumId w:val="2"/>
-  </w:num>
-  <w:num w:numId="13">
-    <w:abstractNumId w:val="1"/>
-  </w:num>
-  <w:num w:numId="14">
-    <w:abstractNumId w:val="23"/>
-  </w:num>
-  <w:num w:numId="15">
-    <w:abstractNumId w:val="26"/>
-  </w:num>
-  <w:num w:numId="16">
-    <w:abstractNumId w:val="31"/>
-  </w:num>
-  <w:num w:numId="17">
-    <w:abstractNumId w:val="20"/>
-  </w:num>
-  <w:num w:numId="18">
-    <w:abstractNumId w:val="12"/>
-  </w:num>
-  <w:num w:numId="19">
-    <w:abstractNumId w:val="22"/>
-  </w:num>
-  <w:num w:numId="20">
+  <w:num w:numId="41">
     <w:abstractNumId w:val="7"/>
   </w:num>
-  <w:num w:numId="21">
-    <w:abstractNumId w:val="4"/>
-  </w:num>
-  <w:num w:numId="22">
-    <w:abstractNumId w:val="11"/>
-  </w:num>
-  <w:num w:numId="23">
-    <w:abstractNumId w:val="21"/>
-  </w:num>
-  <w:num w:numId="24">
-    <w:abstractNumId w:val="8"/>
-  </w:num>
-  <w:num w:numId="25">
-    <w:abstractNumId w:val="18"/>
-  </w:num>
-  <w:num w:numId="26">
+  <w:num w:numId="42">
     <w:abstractNumId w:val="6"/>
   </w:num>
-  <w:num w:numId="27">
-    <w:abstractNumId w:val="27"/>
+  <w:num w:numId="43">
+    <w:abstractNumId w:val="5"/>
   </w:num>
-  <w:num w:numId="28">
-    <w:abstractNumId w:val="14"/>
-  </w:num>
-  <w:num w:numId="29">
-    <w:abstractNumId w:val="19"/>
-  </w:num>
-  <w:num w:numId="30">
-    <w:abstractNumId w:val="17"/>
-  </w:num>
-  <w:num w:numId="31">
-    <w:abstractNumId w:val="16"/>
-  </w:num>
-  <w:num w:numId="32">
-    <w:abstractNumId w:val="29"/>
-  </w:num>
-  <w:num w:numId="33">
-    <w:abstractNumId w:val="5"/>
+  <w:num w:numId="44">
+    <w:abstractNumId w:val="4"/>
   </w:num>
 </w:numbering>
 </file>
@@ -15157,7 +16008,7 @@
   <w:style w:type="paragraph" w:default="1" w:styleId="Normal">
     <w:name w:val="Normal"/>
     <w:qFormat/>
-    <w:rsid w:val="005C33C3"/>
+    <w:rsid w:val="00DF2E37"/>
   </w:style>
   <w:style w:type="paragraph" w:styleId="Titre1">
     <w:name w:val="heading 1"/>
@@ -16074,6 +16925,33 @@
       <w:bCs/>
       <w:smallCaps/>
     </w:rPr>
+  </w:style>
+  <w:style w:type="character" w:styleId="Lienhypertextesuivivisit">
+    <w:name w:val="FollowedHyperlink"/>
+    <w:basedOn w:val="Policepardfaut"/>
+    <w:uiPriority w:val="99"/>
+    <w:semiHidden/>
+    <w:unhideWhenUsed/>
+    <w:rsid w:val="005844A2"/>
+    <w:rPr>
+      <w:color w:val="F4B69B" w:themeColor="followedHyperlink"/>
+      <w:u w:val="single"/>
+    </w:rPr>
+  </w:style>
+  <w:style w:type="paragraph" w:styleId="Corpsdetexte">
+    <w:name w:val="Body Text"/>
+    <w:basedOn w:val="Normal"/>
+    <w:link w:val="CorpsdetexteCar"/>
+    <w:uiPriority w:val="99"/>
+    <w:unhideWhenUsed/>
+    <w:rsid w:val="00DF2E37"/>
+  </w:style>
+  <w:style w:type="character" w:customStyle="1" w:styleId="CorpsdetexteCar">
+    <w:name w:val="Corps de texte Car"/>
+    <w:basedOn w:val="Policepardfaut"/>
+    <w:link w:val="Corpsdetexte"/>
+    <w:uiPriority w:val="99"/>
+    <w:rsid w:val="00DF2E37"/>
   </w:style>
 </w:styles>
 </file>
@@ -19299,6 +20177,13 @@
     <dgm:pt modelId="{30CB0A91-0FCE-45F8-A754-700AB3BFFDC6}" type="sibTrans" cxnId="{F9B1644F-E249-48EB-97B5-22C2400DED34}">
       <dgm:prSet/>
       <dgm:spPr/>
+      <dgm:t>
+        <a:bodyPr/>
+        <a:lstStyle/>
+        <a:p>
+          <a:endParaRPr lang="fr-FR"/>
+        </a:p>
+      </dgm:t>
     </dgm:pt>
     <dgm:pt modelId="{BE306FCD-9806-4F30-B3B1-CA273857349C}" type="pres">
       <dgm:prSet presAssocID="{076B6350-4EE3-45E3-9904-173A771DF62A}" presName="diagram" presStyleCnt="0">
@@ -26267,7 +27152,7 @@
   <a:extraClrSchemeLst/>
   <a:extLst>
     <a:ext uri="{05A4C25C-085E-4340-85A3-A5531E510DB2}">
-      <thm15:themeFamily xmlns:thm15="http://schemas.microsoft.com/office/thememl/2012/main" xmlns="" name="Slate" id="{C3F70B94-7CE9-428E-ADC1-3269CC2C3385}" vid="{3F2DE9A5-64E6-437C-A389-CC4477E817E8}"/>
+      <thm15:themeFamily xmlns="" xmlns:thm15="http://schemas.microsoft.com/office/thememl/2012/main" name="Slate" id="{C3F70B94-7CE9-428E-ADC1-3269CC2C3385}" vid="{3F2DE9A5-64E6-437C-A389-CC4477E817E8}"/>
     </a:ext>
   </a:extLst>
 </a:theme>
@@ -26314,7 +27199,7 @@
 </file>
 
 <file path=customXml/itemProps3.xml><?xml version="1.0" encoding="utf-8"?>
-<ds:datastoreItem xmlns:ds="http://schemas.openxmlformats.org/officeDocument/2006/customXml" ds:itemID="{CBE1D0CA-A326-4D9D-B2DB-2AD7A2E020D6}">
+<ds:datastoreItem xmlns:ds="http://schemas.openxmlformats.org/officeDocument/2006/customXml" ds:itemID="{B2FFAD58-A147-4ACC-B63F-CCD3FEEB24ED}">
   <ds:schemaRefs>
     <ds:schemaRef ds:uri="http://schemas.openxmlformats.org/officeDocument/2006/bibliography"/>
   </ds:schemaRefs>

</xml_diff>